<commit_message>
Revisione finale documenti già inseriti, aggiunta documenti di testing e aggiunta presentazione progetto
</commit_message>
<xml_diff>
--- a/Deliverables/Object Design Document.docx
+++ b/Deliverables/Object Design Document.docx
@@ -1,6 +1,6 @@
 
 <file path=word/document.xml><?xml version="1.0" encoding="utf-8"?>
-<w:document xmlns:wpc="http://schemas.microsoft.com/office/word/2010/wordprocessingCanvas" xmlns:mo="http://schemas.microsoft.com/office/mac/office/2008/main" xmlns:mc="http://schemas.openxmlformats.org/markup-compatibility/2006" xmlns:mv="urn:schemas-microsoft-com:mac:vml" xmlns:o="urn:schemas-microsoft-com:office:office" xmlns:r="http://schemas.openxmlformats.org/officeDocument/2006/relationships" xmlns:m="http://schemas.openxmlformats.org/officeDocument/2006/math" xmlns:v="urn:schemas-microsoft-com:vml" xmlns:wp14="http://schemas.microsoft.com/office/word/2010/wordprocessingDrawing" xmlns:wp="http://schemas.openxmlformats.org/drawingml/2006/wordprocessingDrawing" xmlns:w10="urn:schemas-microsoft-com:office:word" xmlns:w="http://schemas.openxmlformats.org/wordprocessingml/2006/main" xmlns:w14="http://schemas.microsoft.com/office/word/2010/wordml" xmlns:w15="http://schemas.microsoft.com/office/word/2012/wordml" xmlns:wpg="http://schemas.microsoft.com/office/word/2010/wordprocessingGroup" xmlns:wpi="http://schemas.microsoft.com/office/word/2010/wordprocessingInk" xmlns:wne="http://schemas.microsoft.com/office/word/2006/wordml" xmlns:wps="http://schemas.microsoft.com/office/word/2010/wordprocessingShape" mc:Ignorable="w14 w15 wp14">
+<w:document xmlns:wpc="http://schemas.microsoft.com/office/word/2010/wordprocessingCanvas" xmlns:cx="http://schemas.microsoft.com/office/drawing/2014/chartex" xmlns:cx1="http://schemas.microsoft.com/office/drawing/2015/9/8/chartex" xmlns:cx2="http://schemas.microsoft.com/office/drawing/2015/10/21/chartex" xmlns:cx3="http://schemas.microsoft.com/office/drawing/2016/5/9/chartex" xmlns:cx4="http://schemas.microsoft.com/office/drawing/2016/5/10/chartex" xmlns:cx5="http://schemas.microsoft.com/office/drawing/2016/5/11/chartex" xmlns:mc="http://schemas.openxmlformats.org/markup-compatibility/2006" xmlns:o="urn:schemas-microsoft-com:office:office" xmlns:r="http://schemas.openxmlformats.org/officeDocument/2006/relationships" xmlns:m="http://schemas.openxmlformats.org/officeDocument/2006/math" xmlns:v="urn:schemas-microsoft-com:vml" xmlns:wp14="http://schemas.microsoft.com/office/word/2010/wordprocessingDrawing" xmlns:wp="http://schemas.openxmlformats.org/drawingml/2006/wordprocessingDrawing" xmlns:w10="urn:schemas-microsoft-com:office:word" xmlns:w="http://schemas.openxmlformats.org/wordprocessingml/2006/main" xmlns:w14="http://schemas.microsoft.com/office/word/2010/wordml" xmlns:w15="http://schemas.microsoft.com/office/word/2012/wordml" xmlns:w16se="http://schemas.microsoft.com/office/word/2015/wordml/symex" xmlns:wpg="http://schemas.microsoft.com/office/word/2010/wordprocessingGroup" xmlns:wpi="http://schemas.microsoft.com/office/word/2010/wordprocessingInk" xmlns:wne="http://schemas.microsoft.com/office/word/2006/wordml" xmlns:wps="http://schemas.microsoft.com/office/word/2010/wordprocessingShape" mc:Ignorable="w14 w15 w16se wp14">
   <w:body>
     <w:p>
       <w:pPr>
@@ -101,7 +101,7 @@
           <w:szCs w:val="28"/>
           <w:lang w:val="en-GB"/>
         </w:rPr>
-        <w:t>Object Design Document</w:t>
+        <w:t>O</w:t>
       </w:r>
       <w:r>
         <w:rPr>
@@ -111,6 +111,16 @@
           <w:szCs w:val="28"/>
           <w:lang w:val="en-GB"/>
         </w:rPr>
+        <w:t>bject Design Document</w:t>
+      </w:r>
+      <w:r>
+        <w:rPr>
+          <w:rFonts w:asciiTheme="majorHAnsi" w:hAnsiTheme="majorHAnsi" w:cstheme="majorHAnsi"/>
+          <w:b/>
+          <w:sz w:val="28"/>
+          <w:szCs w:val="28"/>
+          <w:lang w:val="en-GB"/>
+        </w:rPr>
         <w:br/>
       </w:r>
       <w:proofErr w:type="spellStart"/>
@@ -133,7 +143,17 @@
           <w:szCs w:val="28"/>
           <w:lang w:val="en-GB"/>
         </w:rPr>
-        <w:t xml:space="preserve"> 1.0</w:t>
+        <w:t xml:space="preserve"> 2</w:t>
+      </w:r>
+      <w:r>
+        <w:rPr>
+          <w:rFonts w:asciiTheme="majorHAnsi" w:hAnsiTheme="majorHAnsi" w:cstheme="majorHAnsi"/>
+          <w:b/>
+          <w:sz w:val="28"/>
+          <w:szCs w:val="28"/>
+          <w:lang w:val="en-GB"/>
+        </w:rPr>
+        <w:t>.0</w:t>
       </w:r>
       <w:r>
         <w:rPr>
@@ -1011,19 +1031,8 @@
           <w:sz w:val="28"/>
           <w:szCs w:val="28"/>
         </w:rPr>
-        <w:t xml:space="preserve"> </w:t>
-      </w:r>
-      <w:proofErr w:type="spellStart"/>
-      <w:r>
-        <w:rPr>
-          <w:rFonts w:asciiTheme="majorHAnsi" w:hAnsiTheme="majorHAnsi" w:cstheme="majorHAnsi"/>
-          <w:b/>
-          <w:sz w:val="28"/>
-          <w:szCs w:val="28"/>
-        </w:rPr>
-        <w:t>History</w:t>
-      </w:r>
-      <w:proofErr w:type="spellEnd"/>
+        <w:t xml:space="preserve"> History</w:t>
+      </w:r>
     </w:p>
     <w:p>
       <w:pPr>
@@ -1456,7 +1465,15 @@
                 <w:sz w:val="28"/>
                 <w:szCs w:val="28"/>
               </w:rPr>
-              <w:t>19/10/2016</w:t>
+              <w:t>21</w:t>
+            </w:r>
+            <w:r>
+              <w:rPr>
+                <w:rFonts w:asciiTheme="majorHAnsi" w:hAnsiTheme="majorHAnsi" w:cstheme="majorHAnsi"/>
+                <w:sz w:val="28"/>
+                <w:szCs w:val="28"/>
+              </w:rPr>
+              <w:t>/10/2016</w:t>
             </w:r>
           </w:p>
         </w:tc>
@@ -1483,7 +1500,7 @@
                 <w:sz w:val="28"/>
                 <w:szCs w:val="28"/>
               </w:rPr>
-              <w:t>1.1</w:t>
+              <w:t>2.0</w:t>
             </w:r>
           </w:p>
         </w:tc>
@@ -3304,6 +3321,51 @@
       <w:pPr>
         <w:rPr>
           <w:rFonts w:asciiTheme="majorHAnsi" w:hAnsiTheme="majorHAnsi" w:cstheme="majorHAnsi"/>
+          <w:sz w:val="28"/>
+          <w:szCs w:val="28"/>
+        </w:rPr>
+      </w:pPr>
+    </w:p>
+    <w:p>
+      <w:pPr>
+        <w:rPr>
+          <w:rFonts w:asciiTheme="majorHAnsi" w:hAnsiTheme="majorHAnsi" w:cstheme="majorHAnsi"/>
+          <w:sz w:val="28"/>
+          <w:szCs w:val="28"/>
+        </w:rPr>
+      </w:pPr>
+    </w:p>
+    <w:p>
+      <w:pPr>
+        <w:rPr>
+          <w:rFonts w:asciiTheme="majorHAnsi" w:hAnsiTheme="majorHAnsi" w:cstheme="majorHAnsi"/>
+          <w:sz w:val="28"/>
+          <w:szCs w:val="28"/>
+        </w:rPr>
+      </w:pPr>
+    </w:p>
+    <w:p>
+      <w:pPr>
+        <w:rPr>
+          <w:rFonts w:asciiTheme="majorHAnsi" w:hAnsiTheme="majorHAnsi" w:cstheme="majorHAnsi"/>
+          <w:sz w:val="28"/>
+          <w:szCs w:val="28"/>
+        </w:rPr>
+      </w:pPr>
+    </w:p>
+    <w:p>
+      <w:pPr>
+        <w:rPr>
+          <w:rFonts w:asciiTheme="majorHAnsi" w:hAnsiTheme="majorHAnsi" w:cstheme="majorHAnsi"/>
+          <w:sz w:val="28"/>
+          <w:szCs w:val="28"/>
+        </w:rPr>
+      </w:pPr>
+    </w:p>
+    <w:p>
+      <w:pPr>
+        <w:rPr>
+          <w:rFonts w:asciiTheme="majorHAnsi" w:hAnsiTheme="majorHAnsi" w:cstheme="majorHAnsi"/>
           <w:b/>
           <w:sz w:val="28"/>
           <w:szCs w:val="28"/>
@@ -3363,7 +3425,6 @@
         <w:rPr>
           <w:rFonts w:asciiTheme="majorHAnsi" w:hAnsiTheme="majorHAnsi" w:cstheme="majorHAnsi"/>
           <w:b/>
-          <w:color w:val="FF0000"/>
           <w:sz w:val="28"/>
           <w:szCs w:val="28"/>
         </w:rPr>
@@ -3373,7 +3434,6 @@
         <w:rPr>
           <w:rFonts w:asciiTheme="majorHAnsi" w:hAnsiTheme="majorHAnsi" w:cstheme="majorHAnsi"/>
           <w:b/>
-          <w:color w:val="FF0000"/>
           <w:sz w:val="28"/>
           <w:szCs w:val="28"/>
         </w:rPr>
@@ -3383,7 +3443,6 @@
         <w:rPr>
           <w:rFonts w:asciiTheme="majorHAnsi" w:hAnsiTheme="majorHAnsi" w:cstheme="majorHAnsi"/>
           <w:b/>
-          <w:color w:val="FF0000"/>
           <w:sz w:val="28"/>
           <w:szCs w:val="28"/>
         </w:rPr>
@@ -3693,6 +3752,66 @@
     </w:p>
     <w:p>
       <w:pPr>
+        <w:ind w:left="405"/>
+        <w:rPr>
+          <w:rFonts w:asciiTheme="majorHAnsi" w:hAnsiTheme="majorHAnsi" w:cstheme="majorHAnsi"/>
+          <w:sz w:val="28"/>
+          <w:szCs w:val="28"/>
+        </w:rPr>
+      </w:pPr>
+    </w:p>
+    <w:p>
+      <w:pPr>
+        <w:ind w:left="405"/>
+        <w:rPr>
+          <w:rFonts w:asciiTheme="majorHAnsi" w:hAnsiTheme="majorHAnsi" w:cstheme="majorHAnsi"/>
+          <w:sz w:val="28"/>
+          <w:szCs w:val="28"/>
+        </w:rPr>
+      </w:pPr>
+    </w:p>
+    <w:p>
+      <w:pPr>
+        <w:ind w:left="405"/>
+        <w:rPr>
+          <w:rFonts w:asciiTheme="majorHAnsi" w:hAnsiTheme="majorHAnsi" w:cstheme="majorHAnsi"/>
+          <w:sz w:val="28"/>
+          <w:szCs w:val="28"/>
+        </w:rPr>
+      </w:pPr>
+    </w:p>
+    <w:p>
+      <w:pPr>
+        <w:ind w:left="405"/>
+        <w:rPr>
+          <w:rFonts w:asciiTheme="majorHAnsi" w:hAnsiTheme="majorHAnsi" w:cstheme="majorHAnsi"/>
+          <w:sz w:val="28"/>
+          <w:szCs w:val="28"/>
+        </w:rPr>
+      </w:pPr>
+    </w:p>
+    <w:p>
+      <w:pPr>
+        <w:ind w:left="405"/>
+        <w:rPr>
+          <w:rFonts w:asciiTheme="majorHAnsi" w:hAnsiTheme="majorHAnsi" w:cstheme="majorHAnsi"/>
+          <w:sz w:val="28"/>
+          <w:szCs w:val="28"/>
+        </w:rPr>
+      </w:pPr>
+    </w:p>
+    <w:p>
+      <w:pPr>
+        <w:ind w:left="405"/>
+        <w:rPr>
+          <w:rFonts w:asciiTheme="majorHAnsi" w:hAnsiTheme="majorHAnsi" w:cstheme="majorHAnsi"/>
+          <w:sz w:val="28"/>
+          <w:szCs w:val="28"/>
+        </w:rPr>
+      </w:pPr>
+    </w:p>
+    <w:p>
+      <w:pPr>
         <w:pStyle w:val="Paragrafoelenco"/>
         <w:numPr>
           <w:ilvl w:val="0"/>
@@ -3868,156 +3987,6 @@
     </w:p>
     <w:p>
       <w:pPr>
-        <w:ind w:left="405"/>
-        <w:rPr>
-          <w:rFonts w:asciiTheme="majorHAnsi" w:hAnsiTheme="majorHAnsi" w:cstheme="majorHAnsi"/>
-          <w:sz w:val="28"/>
-          <w:szCs w:val="28"/>
-        </w:rPr>
-      </w:pPr>
-    </w:p>
-    <w:p>
-      <w:pPr>
-        <w:ind w:left="405"/>
-        <w:rPr>
-          <w:rFonts w:asciiTheme="majorHAnsi" w:hAnsiTheme="majorHAnsi" w:cstheme="majorHAnsi"/>
-          <w:sz w:val="28"/>
-          <w:szCs w:val="28"/>
-        </w:rPr>
-      </w:pPr>
-    </w:p>
-    <w:p>
-      <w:pPr>
-        <w:ind w:left="405"/>
-        <w:rPr>
-          <w:rFonts w:asciiTheme="majorHAnsi" w:hAnsiTheme="majorHAnsi" w:cstheme="majorHAnsi"/>
-          <w:sz w:val="28"/>
-          <w:szCs w:val="28"/>
-        </w:rPr>
-      </w:pPr>
-    </w:p>
-    <w:p>
-      <w:pPr>
-        <w:ind w:left="405"/>
-        <w:rPr>
-          <w:rFonts w:asciiTheme="majorHAnsi" w:hAnsiTheme="majorHAnsi" w:cstheme="majorHAnsi"/>
-          <w:sz w:val="28"/>
-          <w:szCs w:val="28"/>
-        </w:rPr>
-      </w:pPr>
-    </w:p>
-    <w:p>
-      <w:pPr>
-        <w:ind w:left="405"/>
-        <w:rPr>
-          <w:rFonts w:asciiTheme="majorHAnsi" w:hAnsiTheme="majorHAnsi" w:cstheme="majorHAnsi"/>
-          <w:sz w:val="28"/>
-          <w:szCs w:val="28"/>
-        </w:rPr>
-      </w:pPr>
-    </w:p>
-    <w:p>
-      <w:pPr>
-        <w:ind w:left="405"/>
-        <w:rPr>
-          <w:rFonts w:asciiTheme="majorHAnsi" w:hAnsiTheme="majorHAnsi" w:cstheme="majorHAnsi"/>
-          <w:sz w:val="28"/>
-          <w:szCs w:val="28"/>
-        </w:rPr>
-      </w:pPr>
-    </w:p>
-    <w:p>
-      <w:pPr>
-        <w:ind w:left="405"/>
-        <w:rPr>
-          <w:rFonts w:asciiTheme="majorHAnsi" w:hAnsiTheme="majorHAnsi" w:cstheme="majorHAnsi"/>
-          <w:sz w:val="28"/>
-          <w:szCs w:val="28"/>
-        </w:rPr>
-      </w:pPr>
-    </w:p>
-    <w:p>
-      <w:pPr>
-        <w:ind w:left="405"/>
-        <w:rPr>
-          <w:rFonts w:asciiTheme="majorHAnsi" w:hAnsiTheme="majorHAnsi" w:cstheme="majorHAnsi"/>
-          <w:sz w:val="28"/>
-          <w:szCs w:val="28"/>
-        </w:rPr>
-      </w:pPr>
-    </w:p>
-    <w:p>
-      <w:pPr>
-        <w:ind w:left="405"/>
-        <w:rPr>
-          <w:rFonts w:asciiTheme="majorHAnsi" w:hAnsiTheme="majorHAnsi" w:cstheme="majorHAnsi"/>
-          <w:sz w:val="28"/>
-          <w:szCs w:val="28"/>
-        </w:rPr>
-      </w:pPr>
-    </w:p>
-    <w:p>
-      <w:pPr>
-        <w:ind w:left="405"/>
-        <w:rPr>
-          <w:rFonts w:asciiTheme="majorHAnsi" w:hAnsiTheme="majorHAnsi" w:cstheme="majorHAnsi"/>
-          <w:sz w:val="28"/>
-          <w:szCs w:val="28"/>
-        </w:rPr>
-      </w:pPr>
-    </w:p>
-    <w:p>
-      <w:pPr>
-        <w:ind w:left="405"/>
-        <w:rPr>
-          <w:rFonts w:asciiTheme="majorHAnsi" w:hAnsiTheme="majorHAnsi" w:cstheme="majorHAnsi"/>
-          <w:sz w:val="28"/>
-          <w:szCs w:val="28"/>
-        </w:rPr>
-      </w:pPr>
-    </w:p>
-    <w:p>
-      <w:pPr>
-        <w:ind w:left="405"/>
-        <w:rPr>
-          <w:rFonts w:asciiTheme="majorHAnsi" w:hAnsiTheme="majorHAnsi" w:cstheme="majorHAnsi"/>
-          <w:sz w:val="28"/>
-          <w:szCs w:val="28"/>
-        </w:rPr>
-      </w:pPr>
-    </w:p>
-    <w:p>
-      <w:pPr>
-        <w:ind w:left="405"/>
-        <w:rPr>
-          <w:rFonts w:asciiTheme="majorHAnsi" w:hAnsiTheme="majorHAnsi" w:cstheme="majorHAnsi"/>
-          <w:sz w:val="28"/>
-          <w:szCs w:val="28"/>
-        </w:rPr>
-      </w:pPr>
-    </w:p>
-    <w:p>
-      <w:pPr>
-        <w:ind w:left="405"/>
-        <w:rPr>
-          <w:rFonts w:asciiTheme="majorHAnsi" w:hAnsiTheme="majorHAnsi" w:cstheme="majorHAnsi"/>
-          <w:sz w:val="28"/>
-          <w:szCs w:val="28"/>
-        </w:rPr>
-      </w:pPr>
-    </w:p>
-    <w:p>
-      <w:pPr>
-        <w:ind w:left="405"/>
-        <w:rPr>
-          <w:rFonts w:asciiTheme="majorHAnsi" w:hAnsiTheme="majorHAnsi" w:cstheme="majorHAnsi"/>
-          <w:sz w:val="28"/>
-          <w:szCs w:val="28"/>
-        </w:rPr>
-      </w:pPr>
-    </w:p>
-    <w:p>
-      <w:pPr>
         <w:pStyle w:val="Paragrafoelenco"/>
         <w:numPr>
           <w:ilvl w:val="0"/>
@@ -4036,7 +4005,6 @@
           <w:sz w:val="28"/>
           <w:szCs w:val="28"/>
         </w:rPr>
-        <w:lastRenderedPageBreak/>
         <w:t>Costi VS Mantenimento</w:t>
       </w:r>
     </w:p>
@@ -4232,170 +4200,35 @@
     </w:p>
     <w:p>
       <w:pPr>
+        <w:rPr>
+          <w:rFonts w:asciiTheme="majorHAnsi" w:hAnsiTheme="majorHAnsi" w:cstheme="majorHAnsi"/>
+          <w:color w:val="FF0000"/>
+          <w:sz w:val="28"/>
+          <w:szCs w:val="28"/>
+        </w:rPr>
+      </w:pPr>
+    </w:p>
+    <w:p>
+      <w:pPr>
         <w:ind w:left="420"/>
         <w:rPr>
-          <w:rFonts w:asciiTheme="majorHAnsi" w:hAnsiTheme="majorHAnsi" w:cstheme="majorHAnsi"/>
-          <w:color w:val="FF0000"/>
-          <w:sz w:val="28"/>
-          <w:szCs w:val="28"/>
-        </w:rPr>
-      </w:pPr>
-    </w:p>
-    <w:p>
-      <w:pPr>
-        <w:ind w:left="420"/>
-        <w:rPr>
-          <w:rFonts w:asciiTheme="majorHAnsi" w:hAnsiTheme="majorHAnsi" w:cstheme="majorHAnsi"/>
-          <w:color w:val="FF0000"/>
-          <w:sz w:val="28"/>
-          <w:szCs w:val="28"/>
-        </w:rPr>
-      </w:pPr>
-    </w:p>
-    <w:p>
-      <w:pPr>
-        <w:ind w:left="420"/>
-        <w:rPr>
-          <w:rFonts w:asciiTheme="majorHAnsi" w:hAnsiTheme="majorHAnsi" w:cstheme="majorHAnsi"/>
-          <w:color w:val="FF0000"/>
-          <w:sz w:val="28"/>
-          <w:szCs w:val="28"/>
-        </w:rPr>
-      </w:pPr>
-    </w:p>
-    <w:p>
-      <w:pPr>
-        <w:ind w:left="420"/>
-        <w:rPr>
-          <w:rFonts w:asciiTheme="majorHAnsi" w:hAnsiTheme="majorHAnsi" w:cstheme="majorHAnsi"/>
-          <w:color w:val="FF0000"/>
-          <w:sz w:val="28"/>
-          <w:szCs w:val="28"/>
-        </w:rPr>
-      </w:pPr>
-    </w:p>
-    <w:p>
-      <w:pPr>
-        <w:ind w:left="420"/>
-        <w:rPr>
-          <w:rFonts w:asciiTheme="majorHAnsi" w:hAnsiTheme="majorHAnsi" w:cstheme="majorHAnsi"/>
-          <w:color w:val="FF0000"/>
-          <w:sz w:val="28"/>
-          <w:szCs w:val="28"/>
-        </w:rPr>
-      </w:pPr>
-    </w:p>
-    <w:p>
-      <w:pPr>
-        <w:ind w:left="420"/>
-        <w:rPr>
-          <w:rFonts w:asciiTheme="majorHAnsi" w:hAnsiTheme="majorHAnsi" w:cstheme="majorHAnsi"/>
-          <w:color w:val="FF0000"/>
-          <w:sz w:val="28"/>
-          <w:szCs w:val="28"/>
-        </w:rPr>
-      </w:pPr>
-    </w:p>
-    <w:p>
-      <w:pPr>
-        <w:ind w:left="420"/>
-        <w:rPr>
-          <w:rFonts w:asciiTheme="majorHAnsi" w:hAnsiTheme="majorHAnsi" w:cstheme="majorHAnsi"/>
-          <w:color w:val="FF0000"/>
-          <w:sz w:val="28"/>
-          <w:szCs w:val="28"/>
-        </w:rPr>
-      </w:pPr>
-    </w:p>
-    <w:p>
-      <w:pPr>
-        <w:ind w:left="420"/>
-        <w:rPr>
-          <w:rFonts w:asciiTheme="majorHAnsi" w:hAnsiTheme="majorHAnsi" w:cstheme="majorHAnsi"/>
-          <w:color w:val="FF0000"/>
-          <w:sz w:val="28"/>
-          <w:szCs w:val="28"/>
-        </w:rPr>
-      </w:pPr>
-    </w:p>
-    <w:p>
-      <w:pPr>
-        <w:ind w:left="420"/>
-        <w:rPr>
-          <w:rFonts w:asciiTheme="majorHAnsi" w:hAnsiTheme="majorHAnsi" w:cstheme="majorHAnsi"/>
-          <w:color w:val="FF0000"/>
-          <w:sz w:val="28"/>
-          <w:szCs w:val="28"/>
-        </w:rPr>
-      </w:pPr>
-    </w:p>
-    <w:p>
-      <w:pPr>
-        <w:ind w:left="420"/>
-        <w:rPr>
-          <w:rFonts w:asciiTheme="majorHAnsi" w:hAnsiTheme="majorHAnsi" w:cstheme="majorHAnsi"/>
-          <w:color w:val="FF0000"/>
-          <w:sz w:val="28"/>
-          <w:szCs w:val="28"/>
-        </w:rPr>
-      </w:pPr>
-    </w:p>
-    <w:p>
-      <w:pPr>
-        <w:ind w:left="420"/>
-        <w:rPr>
-          <w:rFonts w:asciiTheme="majorHAnsi" w:hAnsiTheme="majorHAnsi" w:cstheme="majorHAnsi"/>
-          <w:color w:val="FF0000"/>
-          <w:sz w:val="28"/>
-          <w:szCs w:val="28"/>
-        </w:rPr>
-      </w:pPr>
-    </w:p>
-    <w:p>
-      <w:pPr>
-        <w:rPr>
-          <w:rFonts w:asciiTheme="majorHAnsi" w:hAnsiTheme="majorHAnsi" w:cstheme="majorHAnsi"/>
-          <w:color w:val="FF0000"/>
-          <w:sz w:val="28"/>
-          <w:szCs w:val="28"/>
-        </w:rPr>
-      </w:pPr>
-    </w:p>
-    <w:p>
-      <w:pPr>
-        <w:rPr>
-          <w:rFonts w:asciiTheme="majorHAnsi" w:hAnsiTheme="majorHAnsi" w:cstheme="majorHAnsi"/>
-          <w:color w:val="FF0000"/>
-          <w:sz w:val="28"/>
-          <w:szCs w:val="28"/>
-        </w:rPr>
-      </w:pPr>
-    </w:p>
-    <w:p>
-      <w:pPr>
-        <w:ind w:left="420"/>
-        <w:rPr>
           <w:rFonts w:asciiTheme="majorHAnsi" w:eastAsia="Calibri-Identity-H" w:hAnsiTheme="majorHAnsi" w:cstheme="majorHAnsi"/>
-          <w:color w:val="FF0000"/>
-          <w:sz w:val="28"/>
-          <w:szCs w:val="28"/>
-        </w:rPr>
-      </w:pPr>
-      <w:r>
-        <w:rPr>
-          <w:rFonts w:asciiTheme="majorHAnsi" w:hAnsiTheme="majorHAnsi" w:cstheme="majorHAnsi"/>
-          <w:color w:val="FF0000"/>
-          <w:sz w:val="28"/>
-          <w:szCs w:val="28"/>
-        </w:rPr>
-        <w:lastRenderedPageBreak/>
+          <w:sz w:val="28"/>
+          <w:szCs w:val="28"/>
+        </w:rPr>
+      </w:pPr>
+      <w:r>
+        <w:rPr>
+          <w:rFonts w:asciiTheme="majorHAnsi" w:hAnsiTheme="majorHAnsi" w:cstheme="majorHAnsi"/>
+          <w:sz w:val="28"/>
+          <w:szCs w:val="28"/>
+        </w:rPr>
         <w:t xml:space="preserve">1.2 Design </w:t>
       </w:r>
       <w:proofErr w:type="spellStart"/>
       <w:r>
         <w:rPr>
           <w:rFonts w:asciiTheme="majorHAnsi" w:hAnsiTheme="majorHAnsi" w:cstheme="majorHAnsi"/>
-          <w:color w:val="FF0000"/>
           <w:sz w:val="28"/>
           <w:szCs w:val="28"/>
         </w:rPr>
@@ -5066,6 +4899,48 @@
         </w:rPr>
       </w:pPr>
     </w:p>
+    <w:p>
+      <w:pPr>
+        <w:widowControl/>
+        <w:suppressAutoHyphens w:val="0"/>
+        <w:spacing w:after="160" w:line="259" w:lineRule="auto"/>
+        <w:rPr>
+          <w:rFonts w:asciiTheme="majorHAnsi" w:hAnsiTheme="majorHAnsi" w:cstheme="majorHAnsi"/>
+          <w:b/>
+          <w:color w:val="FF0000"/>
+          <w:sz w:val="28"/>
+          <w:szCs w:val="28"/>
+        </w:rPr>
+      </w:pPr>
+    </w:p>
+    <w:p>
+      <w:pPr>
+        <w:widowControl/>
+        <w:suppressAutoHyphens w:val="0"/>
+        <w:spacing w:after="160" w:line="259" w:lineRule="auto"/>
+        <w:rPr>
+          <w:rFonts w:asciiTheme="majorHAnsi" w:hAnsiTheme="majorHAnsi" w:cstheme="majorHAnsi"/>
+          <w:b/>
+          <w:color w:val="FF0000"/>
+          <w:sz w:val="28"/>
+          <w:szCs w:val="28"/>
+        </w:rPr>
+      </w:pPr>
+    </w:p>
+    <w:p>
+      <w:pPr>
+        <w:widowControl/>
+        <w:suppressAutoHyphens w:val="0"/>
+        <w:spacing w:after="160" w:line="259" w:lineRule="auto"/>
+        <w:rPr>
+          <w:rFonts w:asciiTheme="majorHAnsi" w:hAnsiTheme="majorHAnsi" w:cstheme="majorHAnsi"/>
+          <w:b/>
+          <w:color w:val="FF0000"/>
+          <w:sz w:val="28"/>
+          <w:szCs w:val="28"/>
+        </w:rPr>
+      </w:pPr>
+    </w:p>
     <w:tbl>
       <w:tblPr>
         <w:tblW w:w="10262" w:type="dxa"/>
@@ -6230,6 +6105,56 @@
           <w:szCs w:val="28"/>
         </w:rPr>
       </w:pPr>
+    </w:p>
+    <w:p>
+      <w:pPr>
+        <w:ind w:left="360"/>
+        <w:rPr>
+          <w:rFonts w:asciiTheme="majorHAnsi" w:hAnsiTheme="majorHAnsi" w:cstheme="majorHAnsi"/>
+          <w:sz w:val="28"/>
+          <w:szCs w:val="28"/>
+        </w:rPr>
+      </w:pPr>
+    </w:p>
+    <w:p>
+      <w:pPr>
+        <w:ind w:left="360"/>
+        <w:rPr>
+          <w:rFonts w:asciiTheme="majorHAnsi" w:hAnsiTheme="majorHAnsi" w:cstheme="majorHAnsi"/>
+          <w:sz w:val="28"/>
+          <w:szCs w:val="28"/>
+        </w:rPr>
+      </w:pPr>
+    </w:p>
+    <w:p>
+      <w:pPr>
+        <w:ind w:left="360"/>
+        <w:rPr>
+          <w:rFonts w:asciiTheme="majorHAnsi" w:hAnsiTheme="majorHAnsi" w:cstheme="majorHAnsi"/>
+          <w:sz w:val="28"/>
+          <w:szCs w:val="28"/>
+        </w:rPr>
+      </w:pPr>
+    </w:p>
+    <w:p>
+      <w:pPr>
+        <w:ind w:left="360"/>
+        <w:rPr>
+          <w:rFonts w:asciiTheme="majorHAnsi" w:hAnsiTheme="majorHAnsi" w:cstheme="majorHAnsi"/>
+          <w:sz w:val="28"/>
+          <w:szCs w:val="28"/>
+        </w:rPr>
+      </w:pPr>
+    </w:p>
+    <w:p>
+      <w:pPr>
+        <w:ind w:left="360"/>
+        <w:rPr>
+          <w:rFonts w:asciiTheme="majorHAnsi" w:hAnsiTheme="majorHAnsi" w:cstheme="majorHAnsi"/>
+          <w:sz w:val="28"/>
+          <w:szCs w:val="28"/>
+        </w:rPr>
+      </w:pPr>
       <w:r>
         <w:rPr>
           <w:rFonts w:asciiTheme="majorHAnsi" w:hAnsiTheme="majorHAnsi" w:cstheme="majorHAnsi"/>
@@ -6464,87 +6389,132 @@
     </w:p>
     <w:p>
       <w:pPr>
-        <w:ind w:left="360"/>
-        <w:rPr>
-          <w:rFonts w:asciiTheme="majorHAnsi" w:hAnsiTheme="majorHAnsi" w:cstheme="majorHAnsi"/>
-          <w:sz w:val="28"/>
-          <w:szCs w:val="28"/>
-        </w:rPr>
-      </w:pPr>
-    </w:p>
-    <w:p>
-      <w:pPr>
-        <w:ind w:left="360"/>
-        <w:rPr>
-          <w:rFonts w:asciiTheme="majorHAnsi" w:hAnsiTheme="majorHAnsi" w:cstheme="majorHAnsi"/>
-          <w:sz w:val="28"/>
-          <w:szCs w:val="28"/>
-        </w:rPr>
-      </w:pPr>
-    </w:p>
-    <w:p>
-      <w:pPr>
-        <w:ind w:left="360"/>
-        <w:rPr>
-          <w:rFonts w:asciiTheme="majorHAnsi" w:hAnsiTheme="majorHAnsi" w:cstheme="majorHAnsi"/>
-          <w:sz w:val="28"/>
-          <w:szCs w:val="28"/>
-        </w:rPr>
-      </w:pPr>
-    </w:p>
-    <w:p>
-      <w:pPr>
-        <w:ind w:left="360"/>
-        <w:rPr>
-          <w:rFonts w:asciiTheme="majorHAnsi" w:hAnsiTheme="majorHAnsi" w:cstheme="majorHAnsi"/>
-          <w:sz w:val="28"/>
-          <w:szCs w:val="28"/>
-        </w:rPr>
-      </w:pPr>
-    </w:p>
-    <w:p>
-      <w:pPr>
-        <w:ind w:left="360"/>
-        <w:rPr>
-          <w:rFonts w:asciiTheme="majorHAnsi" w:hAnsiTheme="majorHAnsi" w:cstheme="majorHAnsi"/>
-          <w:sz w:val="28"/>
-          <w:szCs w:val="28"/>
-        </w:rPr>
-      </w:pPr>
-    </w:p>
-    <w:p>
-      <w:pPr>
-        <w:ind w:left="360"/>
-        <w:rPr>
-          <w:rFonts w:asciiTheme="majorHAnsi" w:hAnsiTheme="majorHAnsi" w:cstheme="majorHAnsi"/>
-          <w:sz w:val="28"/>
-          <w:szCs w:val="28"/>
-        </w:rPr>
-      </w:pPr>
-    </w:p>
-    <w:p>
-      <w:pPr>
-        <w:ind w:left="360"/>
-        <w:rPr>
-          <w:rFonts w:asciiTheme="majorHAnsi" w:hAnsiTheme="majorHAnsi" w:cstheme="majorHAnsi"/>
-          <w:sz w:val="28"/>
-          <w:szCs w:val="28"/>
-        </w:rPr>
-      </w:pPr>
-    </w:p>
-    <w:p>
-      <w:pPr>
-        <w:ind w:left="360"/>
-        <w:rPr>
-          <w:rFonts w:asciiTheme="majorHAnsi" w:hAnsiTheme="majorHAnsi" w:cstheme="majorHAnsi"/>
-          <w:sz w:val="28"/>
-          <w:szCs w:val="28"/>
-        </w:rPr>
-      </w:pPr>
-    </w:p>
-    <w:p>
-      <w:pPr>
-        <w:ind w:left="360"/>
+        <w:rPr>
+          <w:rFonts w:asciiTheme="majorHAnsi" w:hAnsiTheme="majorHAnsi" w:cstheme="majorHAnsi"/>
+          <w:sz w:val="28"/>
+          <w:szCs w:val="28"/>
+        </w:rPr>
+      </w:pPr>
+    </w:p>
+    <w:p>
+      <w:pPr>
+        <w:rPr>
+          <w:rFonts w:asciiTheme="majorHAnsi" w:hAnsiTheme="majorHAnsi" w:cstheme="majorHAnsi"/>
+          <w:sz w:val="28"/>
+          <w:szCs w:val="28"/>
+        </w:rPr>
+      </w:pPr>
+    </w:p>
+    <w:p>
+      <w:pPr>
+        <w:rPr>
+          <w:rFonts w:asciiTheme="majorHAnsi" w:hAnsiTheme="majorHAnsi" w:cstheme="majorHAnsi"/>
+          <w:sz w:val="28"/>
+          <w:szCs w:val="28"/>
+        </w:rPr>
+      </w:pPr>
+    </w:p>
+    <w:p>
+      <w:pPr>
+        <w:rPr>
+          <w:rFonts w:asciiTheme="majorHAnsi" w:hAnsiTheme="majorHAnsi" w:cstheme="majorHAnsi"/>
+          <w:sz w:val="28"/>
+          <w:szCs w:val="28"/>
+        </w:rPr>
+      </w:pPr>
+    </w:p>
+    <w:p>
+      <w:pPr>
+        <w:rPr>
+          <w:rFonts w:asciiTheme="majorHAnsi" w:hAnsiTheme="majorHAnsi" w:cstheme="majorHAnsi"/>
+          <w:sz w:val="28"/>
+          <w:szCs w:val="28"/>
+        </w:rPr>
+      </w:pPr>
+    </w:p>
+    <w:p>
+      <w:pPr>
+        <w:rPr>
+          <w:rFonts w:asciiTheme="majorHAnsi" w:hAnsiTheme="majorHAnsi" w:cstheme="majorHAnsi"/>
+          <w:sz w:val="28"/>
+          <w:szCs w:val="28"/>
+        </w:rPr>
+      </w:pPr>
+    </w:p>
+    <w:p>
+      <w:pPr>
+        <w:rPr>
+          <w:rFonts w:asciiTheme="majorHAnsi" w:hAnsiTheme="majorHAnsi" w:cstheme="majorHAnsi"/>
+          <w:sz w:val="28"/>
+          <w:szCs w:val="28"/>
+        </w:rPr>
+      </w:pPr>
+    </w:p>
+    <w:p>
+      <w:pPr>
+        <w:rPr>
+          <w:rFonts w:asciiTheme="majorHAnsi" w:hAnsiTheme="majorHAnsi" w:cstheme="majorHAnsi"/>
+          <w:sz w:val="28"/>
+          <w:szCs w:val="28"/>
+        </w:rPr>
+      </w:pPr>
+    </w:p>
+    <w:p>
+      <w:pPr>
+        <w:rPr>
+          <w:rFonts w:asciiTheme="majorHAnsi" w:hAnsiTheme="majorHAnsi" w:cstheme="majorHAnsi"/>
+          <w:sz w:val="28"/>
+          <w:szCs w:val="28"/>
+        </w:rPr>
+      </w:pPr>
+    </w:p>
+    <w:p>
+      <w:pPr>
+        <w:rPr>
+          <w:rFonts w:asciiTheme="majorHAnsi" w:hAnsiTheme="majorHAnsi" w:cstheme="majorHAnsi"/>
+          <w:sz w:val="28"/>
+          <w:szCs w:val="28"/>
+        </w:rPr>
+      </w:pPr>
+    </w:p>
+    <w:p>
+      <w:pPr>
+        <w:rPr>
+          <w:rFonts w:asciiTheme="majorHAnsi" w:hAnsiTheme="majorHAnsi" w:cstheme="majorHAnsi"/>
+          <w:sz w:val="28"/>
+          <w:szCs w:val="28"/>
+        </w:rPr>
+      </w:pPr>
+    </w:p>
+    <w:p>
+      <w:pPr>
+        <w:rPr>
+          <w:rFonts w:asciiTheme="majorHAnsi" w:hAnsiTheme="majorHAnsi" w:cstheme="majorHAnsi"/>
+          <w:sz w:val="28"/>
+          <w:szCs w:val="28"/>
+        </w:rPr>
+      </w:pPr>
+    </w:p>
+    <w:p>
+      <w:pPr>
+        <w:rPr>
+          <w:rFonts w:asciiTheme="majorHAnsi" w:hAnsiTheme="majorHAnsi" w:cstheme="majorHAnsi"/>
+          <w:sz w:val="28"/>
+          <w:szCs w:val="28"/>
+        </w:rPr>
+      </w:pPr>
+    </w:p>
+    <w:p>
+      <w:pPr>
+        <w:rPr>
+          <w:rFonts w:asciiTheme="majorHAnsi" w:hAnsiTheme="majorHAnsi" w:cstheme="majorHAnsi"/>
+          <w:sz w:val="28"/>
+          <w:szCs w:val="28"/>
+        </w:rPr>
+      </w:pPr>
+    </w:p>
+    <w:p>
+      <w:pPr>
         <w:rPr>
           <w:rFonts w:asciiTheme="majorHAnsi" w:hAnsiTheme="majorHAnsi" w:cstheme="majorHAnsi"/>
           <w:sz w:val="28"/>
@@ -6572,12 +6542,22 @@
         <w:rPr>
           <w:rFonts w:asciiTheme="majorHAnsi" w:hAnsiTheme="majorHAnsi" w:cstheme="majorHAnsi"/>
           <w:b/>
-          <w:color w:val="FF0000"/>
-          <w:sz w:val="28"/>
-          <w:szCs w:val="28"/>
-        </w:rPr>
-      </w:pPr>
-      <w:r>
+          <w:sz w:val="28"/>
+          <w:szCs w:val="28"/>
+        </w:rPr>
+      </w:pPr>
+      <w:r>
+        <w:rPr>
+          <w:rFonts w:asciiTheme="majorHAnsi" w:hAnsiTheme="majorHAnsi" w:cstheme="majorHAnsi"/>
+          <w:b/>
+          <w:sz w:val="28"/>
+          <w:szCs w:val="28"/>
+        </w:rPr>
+        <w:t>- Definizioni, acronimi e abbreviazioni</w:t>
+      </w:r>
+    </w:p>
+    <w:p>
+      <w:pPr>
         <w:rPr>
           <w:rFonts w:asciiTheme="majorHAnsi" w:hAnsiTheme="majorHAnsi" w:cstheme="majorHAnsi"/>
           <w:b/>
@@ -6585,31 +6565,27 @@
           <w:sz w:val="28"/>
           <w:szCs w:val="28"/>
         </w:rPr>
-        <w:lastRenderedPageBreak/>
-        <w:t>- Definizioni, acronimi e abbreviazioni</w:t>
-      </w:r>
-    </w:p>
-    <w:p>
-      <w:pPr>
+      </w:pPr>
+    </w:p>
+    <w:p>
+      <w:pPr>
+        <w:jc w:val="center"/>
         <w:rPr>
           <w:rFonts w:asciiTheme="majorHAnsi" w:hAnsiTheme="majorHAnsi" w:cstheme="majorHAnsi"/>
           <w:b/>
-          <w:color w:val="FF0000"/>
-          <w:sz w:val="28"/>
-          <w:szCs w:val="28"/>
-        </w:rPr>
-      </w:pPr>
-    </w:p>
-    <w:p>
-      <w:pPr>
-        <w:jc w:val="center"/>
+          <w:sz w:val="28"/>
+          <w:szCs w:val="28"/>
+        </w:rPr>
+      </w:pPr>
+      <w:r>
         <w:rPr>
           <w:rFonts w:asciiTheme="majorHAnsi" w:hAnsiTheme="majorHAnsi" w:cstheme="majorHAnsi"/>
           <w:b/>
           <w:sz w:val="28"/>
           <w:szCs w:val="28"/>
         </w:rPr>
-      </w:pPr>
+        <w:t>ACRONIMI</w:t>
+      </w:r>
       <w:r>
         <w:rPr>
           <w:rFonts w:asciiTheme="majorHAnsi" w:hAnsiTheme="majorHAnsi" w:cstheme="majorHAnsi"/>
@@ -6617,109 +6593,593 @@
           <w:sz w:val="28"/>
           <w:szCs w:val="28"/>
         </w:rPr>
-        <w:t>ACRONIMI</w:t>
-      </w:r>
-      <w:r>
+        <w:t xml:space="preserve"> &amp; DEFINIZIONI</w:t>
+      </w:r>
+    </w:p>
+    <w:p>
+      <w:pPr>
+        <w:ind w:firstLine="708"/>
+        <w:rPr>
+          <w:rFonts w:asciiTheme="majorHAnsi" w:hAnsiTheme="majorHAnsi" w:cstheme="majorHAnsi"/>
+          <w:sz w:val="28"/>
+          <w:szCs w:val="28"/>
+        </w:rPr>
+      </w:pPr>
+    </w:p>
+    <w:p>
+      <w:pPr>
+        <w:ind w:firstLine="708"/>
+        <w:rPr>
+          <w:rFonts w:asciiTheme="majorHAnsi" w:hAnsiTheme="majorHAnsi" w:cstheme="majorHAnsi"/>
+          <w:sz w:val="28"/>
+          <w:szCs w:val="28"/>
+        </w:rPr>
+      </w:pPr>
+      <w:r>
+        <w:rPr>
+          <w:rFonts w:asciiTheme="majorHAnsi" w:hAnsiTheme="majorHAnsi" w:cstheme="majorHAnsi"/>
+          <w:sz w:val="28"/>
+          <w:szCs w:val="28"/>
+        </w:rPr>
+        <w:t xml:space="preserve">CCJPL: Code </w:t>
+      </w:r>
+      <w:proofErr w:type="spellStart"/>
+      <w:r>
+        <w:rPr>
+          <w:rFonts w:asciiTheme="majorHAnsi" w:hAnsiTheme="majorHAnsi" w:cstheme="majorHAnsi"/>
+          <w:sz w:val="28"/>
+          <w:szCs w:val="28"/>
+        </w:rPr>
+        <w:t>Conventions</w:t>
+      </w:r>
+      <w:proofErr w:type="spellEnd"/>
+      <w:r>
+        <w:rPr>
+          <w:rFonts w:asciiTheme="majorHAnsi" w:hAnsiTheme="majorHAnsi" w:cstheme="majorHAnsi"/>
+          <w:sz w:val="28"/>
+          <w:szCs w:val="28"/>
+        </w:rPr>
+        <w:t xml:space="preserve"> for the Java Programming</w:t>
+      </w:r>
+    </w:p>
+    <w:p>
+      <w:pPr>
+        <w:ind w:firstLine="708"/>
+        <w:rPr>
+          <w:rFonts w:asciiTheme="majorHAnsi" w:hAnsiTheme="majorHAnsi" w:cstheme="majorHAnsi"/>
+          <w:sz w:val="28"/>
+          <w:szCs w:val="28"/>
+        </w:rPr>
+      </w:pPr>
+      <w:r>
+        <w:rPr>
+          <w:rFonts w:asciiTheme="majorHAnsi" w:hAnsiTheme="majorHAnsi" w:cstheme="majorHAnsi"/>
+          <w:sz w:val="28"/>
+          <w:szCs w:val="28"/>
+        </w:rPr>
+        <w:t xml:space="preserve">RAD: </w:t>
+      </w:r>
+      <w:proofErr w:type="spellStart"/>
+      <w:r>
+        <w:rPr>
+          <w:rFonts w:asciiTheme="majorHAnsi" w:hAnsiTheme="majorHAnsi" w:cstheme="majorHAnsi"/>
+          <w:sz w:val="28"/>
+          <w:szCs w:val="28"/>
+        </w:rPr>
+        <w:t>Requirements</w:t>
+      </w:r>
+      <w:proofErr w:type="spellEnd"/>
+      <w:r>
+        <w:rPr>
+          <w:rFonts w:asciiTheme="majorHAnsi" w:hAnsiTheme="majorHAnsi" w:cstheme="majorHAnsi"/>
+          <w:sz w:val="28"/>
+          <w:szCs w:val="28"/>
+        </w:rPr>
+        <w:t xml:space="preserve"> Analysis </w:t>
+      </w:r>
+      <w:proofErr w:type="spellStart"/>
+      <w:r>
+        <w:rPr>
+          <w:rFonts w:asciiTheme="majorHAnsi" w:hAnsiTheme="majorHAnsi" w:cstheme="majorHAnsi"/>
+          <w:sz w:val="28"/>
+          <w:szCs w:val="28"/>
+        </w:rPr>
+        <w:t>Document</w:t>
+      </w:r>
+      <w:proofErr w:type="spellEnd"/>
+      <w:r>
+        <w:rPr>
+          <w:rFonts w:asciiTheme="majorHAnsi" w:hAnsiTheme="majorHAnsi" w:cstheme="majorHAnsi"/>
+          <w:sz w:val="28"/>
+          <w:szCs w:val="28"/>
+        </w:rPr>
+        <w:t xml:space="preserve"> </w:t>
+      </w:r>
+    </w:p>
+    <w:p>
+      <w:pPr>
+        <w:ind w:firstLine="708"/>
+        <w:rPr>
+          <w:rFonts w:asciiTheme="majorHAnsi" w:hAnsiTheme="majorHAnsi" w:cstheme="majorHAnsi"/>
+          <w:sz w:val="28"/>
+          <w:szCs w:val="28"/>
+        </w:rPr>
+      </w:pPr>
+      <w:r>
+        <w:rPr>
+          <w:rFonts w:asciiTheme="majorHAnsi" w:hAnsiTheme="majorHAnsi" w:cstheme="majorHAnsi"/>
+          <w:sz w:val="28"/>
+          <w:szCs w:val="28"/>
+        </w:rPr>
+        <w:t xml:space="preserve">SDD: System Design </w:t>
+      </w:r>
+      <w:proofErr w:type="spellStart"/>
+      <w:r>
+        <w:rPr>
+          <w:rFonts w:asciiTheme="majorHAnsi" w:hAnsiTheme="majorHAnsi" w:cstheme="majorHAnsi"/>
+          <w:sz w:val="28"/>
+          <w:szCs w:val="28"/>
+        </w:rPr>
+        <w:t>Document</w:t>
+      </w:r>
+      <w:proofErr w:type="spellEnd"/>
+      <w:r>
+        <w:rPr>
+          <w:rFonts w:asciiTheme="majorHAnsi" w:hAnsiTheme="majorHAnsi" w:cstheme="majorHAnsi"/>
+          <w:sz w:val="28"/>
+          <w:szCs w:val="28"/>
+        </w:rPr>
+        <w:t xml:space="preserve"> </w:t>
+      </w:r>
+    </w:p>
+    <w:p>
+      <w:pPr>
+        <w:ind w:firstLine="708"/>
+        <w:rPr>
+          <w:rFonts w:asciiTheme="majorHAnsi" w:hAnsiTheme="majorHAnsi" w:cstheme="majorHAnsi"/>
+          <w:sz w:val="28"/>
+          <w:szCs w:val="28"/>
+        </w:rPr>
+      </w:pPr>
+      <w:r>
+        <w:rPr>
+          <w:rFonts w:asciiTheme="majorHAnsi" w:hAnsiTheme="majorHAnsi" w:cstheme="majorHAnsi"/>
+          <w:sz w:val="28"/>
+          <w:szCs w:val="28"/>
+        </w:rPr>
+        <w:t xml:space="preserve">ODD: Object Design </w:t>
+      </w:r>
+      <w:proofErr w:type="spellStart"/>
+      <w:r>
+        <w:rPr>
+          <w:rFonts w:asciiTheme="majorHAnsi" w:hAnsiTheme="majorHAnsi" w:cstheme="majorHAnsi"/>
+          <w:sz w:val="28"/>
+          <w:szCs w:val="28"/>
+        </w:rPr>
+        <w:t>Document</w:t>
+      </w:r>
+      <w:proofErr w:type="spellEnd"/>
+    </w:p>
+    <w:p>
+      <w:pPr>
+        <w:ind w:firstLine="708"/>
+        <w:rPr>
+          <w:rFonts w:asciiTheme="majorHAnsi" w:hAnsiTheme="majorHAnsi" w:cstheme="majorHAnsi"/>
+          <w:sz w:val="28"/>
+          <w:szCs w:val="28"/>
+        </w:rPr>
+      </w:pPr>
+      <w:r>
+        <w:rPr>
+          <w:rFonts w:asciiTheme="majorHAnsi" w:hAnsiTheme="majorHAnsi" w:cstheme="majorHAnsi"/>
+          <w:sz w:val="28"/>
+          <w:szCs w:val="28"/>
+        </w:rPr>
+        <w:t xml:space="preserve">SQL: </w:t>
+      </w:r>
+      <w:proofErr w:type="spellStart"/>
+      <w:r>
+        <w:rPr>
+          <w:rFonts w:asciiTheme="majorHAnsi" w:hAnsiTheme="majorHAnsi" w:cstheme="majorHAnsi"/>
+          <w:sz w:val="28"/>
+          <w:szCs w:val="28"/>
+        </w:rPr>
+        <w:t>Structured</w:t>
+      </w:r>
+      <w:proofErr w:type="spellEnd"/>
+      <w:r>
+        <w:rPr>
+          <w:rFonts w:asciiTheme="majorHAnsi" w:hAnsiTheme="majorHAnsi" w:cstheme="majorHAnsi"/>
+          <w:sz w:val="28"/>
+          <w:szCs w:val="28"/>
+        </w:rPr>
+        <w:t xml:space="preserve"> Query Language</w:t>
+      </w:r>
+    </w:p>
+    <w:p>
+      <w:pPr>
+        <w:ind w:firstLine="708"/>
+        <w:rPr>
+          <w:rFonts w:asciiTheme="majorHAnsi" w:hAnsiTheme="majorHAnsi" w:cstheme="majorHAnsi"/>
+          <w:sz w:val="28"/>
+          <w:szCs w:val="28"/>
+        </w:rPr>
+      </w:pPr>
+      <w:r>
+        <w:rPr>
+          <w:rFonts w:asciiTheme="majorHAnsi" w:hAnsiTheme="majorHAnsi" w:cstheme="majorHAnsi"/>
+          <w:sz w:val="28"/>
+          <w:szCs w:val="28"/>
+        </w:rPr>
+        <w:t xml:space="preserve">DB: </w:t>
+      </w:r>
+      <w:proofErr w:type="spellStart"/>
+      <w:r>
+        <w:rPr>
+          <w:rFonts w:asciiTheme="majorHAnsi" w:hAnsiTheme="majorHAnsi" w:cstheme="majorHAnsi"/>
+          <w:sz w:val="28"/>
+          <w:szCs w:val="28"/>
+        </w:rPr>
+        <w:t>DataBase</w:t>
+      </w:r>
+      <w:proofErr w:type="spellEnd"/>
+      <w:r>
+        <w:rPr>
+          <w:rFonts w:asciiTheme="majorHAnsi" w:hAnsiTheme="majorHAnsi" w:cstheme="majorHAnsi"/>
+          <w:sz w:val="28"/>
+          <w:szCs w:val="28"/>
+        </w:rPr>
+        <w:t xml:space="preserve"> </w:t>
+      </w:r>
+    </w:p>
+    <w:p>
+      <w:pPr>
+        <w:ind w:firstLine="708"/>
+        <w:rPr>
+          <w:rFonts w:asciiTheme="majorHAnsi" w:hAnsiTheme="majorHAnsi" w:cstheme="majorHAnsi"/>
+          <w:sz w:val="28"/>
+          <w:szCs w:val="28"/>
+        </w:rPr>
+      </w:pPr>
+      <w:r>
+        <w:rPr>
+          <w:rFonts w:asciiTheme="majorHAnsi" w:hAnsiTheme="majorHAnsi" w:cstheme="majorHAnsi"/>
+          <w:sz w:val="28"/>
+          <w:szCs w:val="28"/>
+        </w:rPr>
+        <w:t>D</w:t>
+      </w:r>
+      <w:r>
+        <w:rPr>
+          <w:rFonts w:asciiTheme="majorHAnsi" w:hAnsiTheme="majorHAnsi" w:cstheme="majorHAnsi"/>
+          <w:sz w:val="28"/>
+          <w:szCs w:val="28"/>
+        </w:rPr>
+        <w:t xml:space="preserve">BMS: </w:t>
+      </w:r>
+      <w:proofErr w:type="spellStart"/>
+      <w:r>
+        <w:rPr>
+          <w:rFonts w:asciiTheme="majorHAnsi" w:hAnsiTheme="majorHAnsi" w:cstheme="majorHAnsi"/>
+          <w:sz w:val="28"/>
+          <w:szCs w:val="28"/>
+        </w:rPr>
+        <w:t>DataBase</w:t>
+      </w:r>
+      <w:proofErr w:type="spellEnd"/>
+      <w:r>
+        <w:rPr>
+          <w:rFonts w:asciiTheme="majorHAnsi" w:hAnsiTheme="majorHAnsi" w:cstheme="majorHAnsi"/>
+          <w:sz w:val="28"/>
+          <w:szCs w:val="28"/>
+        </w:rPr>
+        <w:t xml:space="preserve"> Management System</w:t>
+      </w:r>
+    </w:p>
+    <w:p>
+      <w:pPr>
+        <w:ind w:firstLine="708"/>
+        <w:rPr>
+          <w:rFonts w:asciiTheme="majorHAnsi" w:hAnsiTheme="majorHAnsi" w:cstheme="majorHAnsi"/>
+          <w:sz w:val="28"/>
+          <w:szCs w:val="28"/>
+        </w:rPr>
+      </w:pPr>
+      <w:r>
+        <w:rPr>
+          <w:rFonts w:asciiTheme="majorHAnsi" w:hAnsiTheme="majorHAnsi" w:cstheme="majorHAnsi"/>
+          <w:sz w:val="28"/>
+          <w:szCs w:val="28"/>
+        </w:rPr>
+        <w:t xml:space="preserve">JSP: Java Server </w:t>
+      </w:r>
+      <w:proofErr w:type="spellStart"/>
+      <w:r>
+        <w:rPr>
+          <w:rFonts w:asciiTheme="majorHAnsi" w:hAnsiTheme="majorHAnsi" w:cstheme="majorHAnsi"/>
+          <w:sz w:val="28"/>
+          <w:szCs w:val="28"/>
+        </w:rPr>
+        <w:t>Pages</w:t>
+      </w:r>
+      <w:proofErr w:type="spellEnd"/>
+    </w:p>
+    <w:p>
+      <w:pPr>
+        <w:ind w:firstLine="708"/>
+        <w:rPr>
+          <w:rFonts w:asciiTheme="majorHAnsi" w:hAnsiTheme="majorHAnsi" w:cstheme="majorHAnsi"/>
+          <w:sz w:val="28"/>
+          <w:szCs w:val="28"/>
+        </w:rPr>
+      </w:pPr>
+      <w:r>
+        <w:rPr>
+          <w:rFonts w:asciiTheme="majorHAnsi" w:hAnsiTheme="majorHAnsi" w:cstheme="majorHAnsi"/>
+          <w:sz w:val="28"/>
+          <w:szCs w:val="28"/>
+        </w:rPr>
+        <w:t xml:space="preserve">HTML: </w:t>
+      </w:r>
+      <w:proofErr w:type="spellStart"/>
+      <w:r>
+        <w:rPr>
+          <w:rFonts w:asciiTheme="majorHAnsi" w:hAnsiTheme="majorHAnsi" w:cstheme="majorHAnsi"/>
+          <w:sz w:val="28"/>
+          <w:szCs w:val="28"/>
+        </w:rPr>
+        <w:t>HyperText</w:t>
+      </w:r>
+      <w:proofErr w:type="spellEnd"/>
+      <w:r>
+        <w:rPr>
+          <w:rFonts w:asciiTheme="majorHAnsi" w:hAnsiTheme="majorHAnsi" w:cstheme="majorHAnsi"/>
+          <w:sz w:val="28"/>
+          <w:szCs w:val="28"/>
+        </w:rPr>
+        <w:t xml:space="preserve"> Markup Language</w:t>
+      </w:r>
+    </w:p>
+    <w:p>
+      <w:pPr>
+        <w:ind w:firstLine="708"/>
+        <w:rPr>
+          <w:rFonts w:asciiTheme="majorHAnsi" w:hAnsiTheme="majorHAnsi" w:cstheme="majorHAnsi"/>
+          <w:sz w:val="28"/>
+          <w:szCs w:val="28"/>
+        </w:rPr>
+      </w:pPr>
+      <w:r>
+        <w:rPr>
+          <w:rFonts w:asciiTheme="majorHAnsi" w:hAnsiTheme="majorHAnsi" w:cstheme="majorHAnsi"/>
+          <w:sz w:val="28"/>
+          <w:szCs w:val="28"/>
+        </w:rPr>
+        <w:t xml:space="preserve">CSS: </w:t>
+      </w:r>
+      <w:proofErr w:type="spellStart"/>
+      <w:r>
+        <w:rPr>
+          <w:rFonts w:asciiTheme="majorHAnsi" w:hAnsiTheme="majorHAnsi" w:cstheme="majorHAnsi"/>
+          <w:sz w:val="28"/>
+          <w:szCs w:val="28"/>
+        </w:rPr>
+        <w:t>Cascading</w:t>
+      </w:r>
+      <w:proofErr w:type="spellEnd"/>
+      <w:r>
+        <w:rPr>
+          <w:rFonts w:asciiTheme="majorHAnsi" w:hAnsiTheme="majorHAnsi" w:cstheme="majorHAnsi"/>
+          <w:sz w:val="28"/>
+          <w:szCs w:val="28"/>
+        </w:rPr>
+        <w:t xml:space="preserve"> Style </w:t>
+      </w:r>
+      <w:proofErr w:type="spellStart"/>
+      <w:r>
+        <w:rPr>
+          <w:rFonts w:asciiTheme="majorHAnsi" w:hAnsiTheme="majorHAnsi" w:cstheme="majorHAnsi"/>
+          <w:sz w:val="28"/>
+          <w:szCs w:val="28"/>
+        </w:rPr>
+        <w:t>Sheets</w:t>
+      </w:r>
+      <w:proofErr w:type="spellEnd"/>
+    </w:p>
+    <w:p>
+      <w:pPr>
+        <w:ind w:firstLine="708"/>
+        <w:rPr>
+          <w:rFonts w:asciiTheme="majorHAnsi" w:hAnsiTheme="majorHAnsi" w:cstheme="majorHAnsi"/>
+          <w:sz w:val="28"/>
+          <w:szCs w:val="28"/>
+        </w:rPr>
+      </w:pPr>
+      <w:r>
+        <w:rPr>
+          <w:rFonts w:asciiTheme="majorHAnsi" w:hAnsiTheme="majorHAnsi" w:cstheme="majorHAnsi"/>
+          <w:sz w:val="28"/>
+          <w:szCs w:val="28"/>
+        </w:rPr>
+        <w:t>3NF: Terza forma normale</w:t>
+      </w:r>
+    </w:p>
+    <w:p>
+      <w:pPr>
+        <w:ind w:firstLine="708"/>
+        <w:rPr>
+          <w:rFonts w:asciiTheme="majorHAnsi" w:hAnsiTheme="majorHAnsi" w:cstheme="majorHAnsi"/>
+          <w:sz w:val="28"/>
+          <w:szCs w:val="28"/>
+        </w:rPr>
+      </w:pPr>
+      <w:r>
+        <w:rPr>
+          <w:rFonts w:asciiTheme="majorHAnsi" w:hAnsiTheme="majorHAnsi" w:cstheme="majorHAnsi"/>
+          <w:sz w:val="28"/>
+          <w:szCs w:val="28"/>
+        </w:rPr>
+        <w:t>API: Application Programming Interface</w:t>
+      </w:r>
+    </w:p>
+    <w:p>
+      <w:pPr>
+        <w:ind w:firstLine="708"/>
+        <w:rPr>
+          <w:rFonts w:asciiTheme="majorHAnsi" w:hAnsiTheme="majorHAnsi" w:cstheme="majorHAnsi"/>
+          <w:sz w:val="28"/>
+          <w:szCs w:val="28"/>
+        </w:rPr>
+      </w:pPr>
+      <w:r>
+        <w:rPr>
+          <w:rFonts w:asciiTheme="majorHAnsi" w:hAnsiTheme="majorHAnsi" w:cstheme="majorHAnsi"/>
+          <w:sz w:val="28"/>
+          <w:szCs w:val="28"/>
+        </w:rPr>
+        <w:t xml:space="preserve">BROWSER: </w:t>
+      </w:r>
+      <w:proofErr w:type="spellStart"/>
+      <w:r>
+        <w:rPr>
+          <w:rFonts w:asciiTheme="majorHAnsi" w:hAnsiTheme="majorHAnsi" w:cstheme="majorHAnsi"/>
+          <w:sz w:val="28"/>
+          <w:szCs w:val="28"/>
+        </w:rPr>
+        <w:t>IExplorer</w:t>
+      </w:r>
+      <w:proofErr w:type="spellEnd"/>
+      <w:r>
+        <w:rPr>
+          <w:rFonts w:asciiTheme="majorHAnsi" w:hAnsiTheme="majorHAnsi" w:cstheme="majorHAnsi"/>
+          <w:sz w:val="28"/>
+          <w:szCs w:val="28"/>
+        </w:rPr>
+        <w:t xml:space="preserve">, Edge, Chrome, Firefox </w:t>
+      </w:r>
+    </w:p>
+    <w:p>
+      <w:pPr>
+        <w:ind w:left="708"/>
+        <w:rPr>
+          <w:rFonts w:asciiTheme="majorHAnsi" w:hAnsiTheme="majorHAnsi" w:cstheme="majorHAnsi"/>
+          <w:sz w:val="28"/>
+          <w:szCs w:val="28"/>
+        </w:rPr>
+      </w:pPr>
+      <w:proofErr w:type="spellStart"/>
+      <w:r>
+        <w:rPr>
+          <w:rFonts w:asciiTheme="majorHAnsi" w:hAnsiTheme="majorHAnsi" w:cstheme="majorHAnsi"/>
+          <w:sz w:val="28"/>
+          <w:szCs w:val="28"/>
+        </w:rPr>
+        <w:t>WebBrowser</w:t>
+      </w:r>
+      <w:proofErr w:type="spellEnd"/>
+      <w:r>
+        <w:rPr>
+          <w:rFonts w:asciiTheme="majorHAnsi" w:hAnsiTheme="majorHAnsi" w:cstheme="majorHAnsi"/>
+          <w:sz w:val="28"/>
+          <w:szCs w:val="28"/>
+        </w:rPr>
+        <w:t xml:space="preserve">: Cliente/Rivenditore/Amministratore (utente che accede al sistema) </w:t>
+      </w:r>
+    </w:p>
+    <w:p>
+      <w:pPr>
+        <w:ind w:firstLine="708"/>
+        <w:rPr>
+          <w:rFonts w:asciiTheme="majorHAnsi" w:hAnsiTheme="majorHAnsi" w:cstheme="majorHAnsi"/>
+          <w:sz w:val="28"/>
+          <w:szCs w:val="28"/>
+        </w:rPr>
+      </w:pPr>
+      <w:proofErr w:type="spellStart"/>
+      <w:r>
+        <w:rPr>
+          <w:rFonts w:asciiTheme="majorHAnsi" w:hAnsiTheme="majorHAnsi" w:cstheme="majorHAnsi"/>
+          <w:sz w:val="28"/>
+          <w:szCs w:val="28"/>
+        </w:rPr>
+        <w:t>WebServer</w:t>
+      </w:r>
+      <w:proofErr w:type="spellEnd"/>
+      <w:r>
+        <w:rPr>
+          <w:rFonts w:asciiTheme="majorHAnsi" w:hAnsiTheme="majorHAnsi" w:cstheme="majorHAnsi"/>
+          <w:sz w:val="28"/>
+          <w:szCs w:val="28"/>
+        </w:rPr>
+        <w:t xml:space="preserve">: Server gestore dei </w:t>
+      </w:r>
+      <w:proofErr w:type="spellStart"/>
+      <w:r>
+        <w:rPr>
+          <w:rFonts w:asciiTheme="majorHAnsi" w:hAnsiTheme="majorHAnsi" w:cstheme="majorHAnsi"/>
+          <w:sz w:val="28"/>
+          <w:szCs w:val="28"/>
+        </w:rPr>
+        <w:t>DataBase</w:t>
+      </w:r>
+      <w:proofErr w:type="spellEnd"/>
+      <w:r>
+        <w:rPr>
+          <w:rFonts w:asciiTheme="majorHAnsi" w:hAnsiTheme="majorHAnsi" w:cstheme="majorHAnsi"/>
+          <w:sz w:val="28"/>
+          <w:szCs w:val="28"/>
+        </w:rPr>
+        <w:t>.</w:t>
+      </w:r>
+    </w:p>
+    <w:p>
+      <w:pPr>
+        <w:ind w:firstLine="708"/>
         <w:rPr>
           <w:rFonts w:asciiTheme="majorHAnsi" w:hAnsiTheme="majorHAnsi" w:cstheme="majorHAnsi"/>
           <w:b/>
           <w:sz w:val="28"/>
           <w:szCs w:val="28"/>
         </w:rPr>
-        <w:t xml:space="preserve"> &amp; DEFINIZIONI</w:t>
-      </w:r>
+      </w:pPr>
     </w:p>
     <w:p>
       <w:pPr>
         <w:ind w:firstLine="708"/>
         <w:rPr>
           <w:rFonts w:asciiTheme="majorHAnsi" w:hAnsiTheme="majorHAnsi" w:cstheme="majorHAnsi"/>
-          <w:sz w:val="28"/>
-          <w:szCs w:val="28"/>
-        </w:rPr>
-      </w:pPr>
-    </w:p>
-    <w:p>
-      <w:pPr>
-        <w:ind w:firstLine="708"/>
-        <w:rPr>
-          <w:rFonts w:asciiTheme="majorHAnsi" w:hAnsiTheme="majorHAnsi" w:cstheme="majorHAnsi"/>
-          <w:sz w:val="28"/>
-          <w:szCs w:val="28"/>
-        </w:rPr>
-      </w:pPr>
-      <w:r>
-        <w:rPr>
-          <w:rFonts w:asciiTheme="majorHAnsi" w:hAnsiTheme="majorHAnsi" w:cstheme="majorHAnsi"/>
-          <w:sz w:val="28"/>
-          <w:szCs w:val="28"/>
-        </w:rPr>
-        <w:t xml:space="preserve">CCJPL: Code </w:t>
-      </w:r>
-      <w:proofErr w:type="spellStart"/>
-      <w:r>
-        <w:rPr>
-          <w:rFonts w:asciiTheme="majorHAnsi" w:hAnsiTheme="majorHAnsi" w:cstheme="majorHAnsi"/>
-          <w:sz w:val="28"/>
-          <w:szCs w:val="28"/>
-        </w:rPr>
-        <w:t>Conventions</w:t>
-      </w:r>
-      <w:proofErr w:type="spellEnd"/>
-      <w:r>
-        <w:rPr>
-          <w:rFonts w:asciiTheme="majorHAnsi" w:hAnsiTheme="majorHAnsi" w:cstheme="majorHAnsi"/>
-          <w:sz w:val="28"/>
-          <w:szCs w:val="28"/>
-        </w:rPr>
-        <w:t xml:space="preserve"> for the Java Programming</w:t>
-      </w:r>
-    </w:p>
-    <w:p>
-      <w:pPr>
-        <w:ind w:firstLine="708"/>
-        <w:rPr>
-          <w:rFonts w:asciiTheme="majorHAnsi" w:hAnsiTheme="majorHAnsi" w:cstheme="majorHAnsi"/>
-          <w:sz w:val="28"/>
-          <w:szCs w:val="28"/>
-        </w:rPr>
-      </w:pPr>
-      <w:r>
-        <w:rPr>
-          <w:rFonts w:asciiTheme="majorHAnsi" w:hAnsiTheme="majorHAnsi" w:cstheme="majorHAnsi"/>
-          <w:sz w:val="28"/>
-          <w:szCs w:val="28"/>
-        </w:rPr>
-        <w:t xml:space="preserve">RAD: </w:t>
-      </w:r>
-      <w:proofErr w:type="spellStart"/>
-      <w:r>
-        <w:rPr>
-          <w:rFonts w:asciiTheme="majorHAnsi" w:hAnsiTheme="majorHAnsi" w:cstheme="majorHAnsi"/>
-          <w:sz w:val="28"/>
-          <w:szCs w:val="28"/>
-        </w:rPr>
-        <w:t>Requirements</w:t>
-      </w:r>
-      <w:proofErr w:type="spellEnd"/>
-      <w:r>
-        <w:rPr>
-          <w:rFonts w:asciiTheme="majorHAnsi" w:hAnsiTheme="majorHAnsi" w:cstheme="majorHAnsi"/>
-          <w:sz w:val="28"/>
-          <w:szCs w:val="28"/>
-        </w:rPr>
-        <w:t xml:space="preserve"> Analysis </w:t>
-      </w:r>
-      <w:proofErr w:type="spellStart"/>
-      <w:r>
-        <w:rPr>
-          <w:rFonts w:asciiTheme="majorHAnsi" w:hAnsiTheme="majorHAnsi" w:cstheme="majorHAnsi"/>
-          <w:sz w:val="28"/>
-          <w:szCs w:val="28"/>
-        </w:rPr>
-        <w:t>Document</w:t>
-      </w:r>
-      <w:proofErr w:type="spellEnd"/>
+          <w:b/>
+          <w:sz w:val="28"/>
+          <w:szCs w:val="28"/>
+        </w:rPr>
+      </w:pPr>
+      <w:r>
+        <w:rPr>
+          <w:rFonts w:asciiTheme="majorHAnsi" w:hAnsiTheme="majorHAnsi" w:cstheme="majorHAnsi"/>
+          <w:b/>
+          <w:sz w:val="28"/>
+          <w:szCs w:val="28"/>
+        </w:rPr>
+        <w:t>Riferimenti</w:t>
+      </w:r>
+    </w:p>
+    <w:p>
+      <w:pPr>
+        <w:ind w:left="708"/>
+        <w:rPr>
+          <w:rFonts w:asciiTheme="majorHAnsi" w:hAnsiTheme="majorHAnsi" w:cstheme="majorHAnsi"/>
+          <w:sz w:val="28"/>
+          <w:szCs w:val="28"/>
+        </w:rPr>
+      </w:pPr>
+      <w:r>
+        <w:rPr>
+          <w:rFonts w:asciiTheme="majorHAnsi" w:hAnsiTheme="majorHAnsi" w:cstheme="majorHAnsi"/>
+          <w:sz w:val="28"/>
+          <w:szCs w:val="28"/>
+        </w:rPr>
+        <w:t>Il presente ODD riferisce alle ultime versioni dei precedenti documenti rilasciati, in</w:t>
+      </w:r>
       <w:r>
         <w:rPr>
           <w:rFonts w:asciiTheme="majorHAnsi" w:hAnsiTheme="majorHAnsi" w:cstheme="majorHAnsi"/>
@@ -6728,553 +7188,6 @@
         </w:rPr>
         <w:t xml:space="preserve"> </w:t>
       </w:r>
-    </w:p>
-    <w:p>
-      <w:pPr>
-        <w:ind w:firstLine="708"/>
-        <w:rPr>
-          <w:rFonts w:asciiTheme="majorHAnsi" w:hAnsiTheme="majorHAnsi" w:cstheme="majorHAnsi"/>
-          <w:sz w:val="28"/>
-          <w:szCs w:val="28"/>
-        </w:rPr>
-      </w:pPr>
-      <w:r>
-        <w:rPr>
-          <w:rFonts w:asciiTheme="majorHAnsi" w:hAnsiTheme="majorHAnsi" w:cstheme="majorHAnsi"/>
-          <w:sz w:val="28"/>
-          <w:szCs w:val="28"/>
-        </w:rPr>
-        <w:t xml:space="preserve">SDD: System Design </w:t>
-      </w:r>
-      <w:proofErr w:type="spellStart"/>
-      <w:r>
-        <w:rPr>
-          <w:rFonts w:asciiTheme="majorHAnsi" w:hAnsiTheme="majorHAnsi" w:cstheme="majorHAnsi"/>
-          <w:sz w:val="28"/>
-          <w:szCs w:val="28"/>
-        </w:rPr>
-        <w:t>Document</w:t>
-      </w:r>
-      <w:proofErr w:type="spellEnd"/>
-      <w:r>
-        <w:rPr>
-          <w:rFonts w:asciiTheme="majorHAnsi" w:hAnsiTheme="majorHAnsi" w:cstheme="majorHAnsi"/>
-          <w:sz w:val="28"/>
-          <w:szCs w:val="28"/>
-        </w:rPr>
-        <w:t xml:space="preserve"> </w:t>
-      </w:r>
-    </w:p>
-    <w:p>
-      <w:pPr>
-        <w:ind w:firstLine="708"/>
-        <w:rPr>
-          <w:rFonts w:asciiTheme="majorHAnsi" w:hAnsiTheme="majorHAnsi" w:cstheme="majorHAnsi"/>
-          <w:sz w:val="28"/>
-          <w:szCs w:val="28"/>
-        </w:rPr>
-      </w:pPr>
-      <w:r>
-        <w:rPr>
-          <w:rFonts w:asciiTheme="majorHAnsi" w:hAnsiTheme="majorHAnsi" w:cstheme="majorHAnsi"/>
-          <w:sz w:val="28"/>
-          <w:szCs w:val="28"/>
-        </w:rPr>
-        <w:t xml:space="preserve">ODD: Object Design </w:t>
-      </w:r>
-      <w:proofErr w:type="spellStart"/>
-      <w:r>
-        <w:rPr>
-          <w:rFonts w:asciiTheme="majorHAnsi" w:hAnsiTheme="majorHAnsi" w:cstheme="majorHAnsi"/>
-          <w:sz w:val="28"/>
-          <w:szCs w:val="28"/>
-        </w:rPr>
-        <w:t>Document</w:t>
-      </w:r>
-      <w:proofErr w:type="spellEnd"/>
-    </w:p>
-    <w:p>
-      <w:pPr>
-        <w:ind w:firstLine="708"/>
-        <w:rPr>
-          <w:rFonts w:asciiTheme="majorHAnsi" w:hAnsiTheme="majorHAnsi" w:cstheme="majorHAnsi"/>
-          <w:sz w:val="28"/>
-          <w:szCs w:val="28"/>
-        </w:rPr>
-      </w:pPr>
-      <w:r>
-        <w:rPr>
-          <w:rFonts w:asciiTheme="majorHAnsi" w:hAnsiTheme="majorHAnsi" w:cstheme="majorHAnsi"/>
-          <w:sz w:val="28"/>
-          <w:szCs w:val="28"/>
-        </w:rPr>
-        <w:t xml:space="preserve">SQL: </w:t>
-      </w:r>
-      <w:proofErr w:type="spellStart"/>
-      <w:r>
-        <w:rPr>
-          <w:rFonts w:asciiTheme="majorHAnsi" w:hAnsiTheme="majorHAnsi" w:cstheme="majorHAnsi"/>
-          <w:sz w:val="28"/>
-          <w:szCs w:val="28"/>
-        </w:rPr>
-        <w:t>Structured</w:t>
-      </w:r>
-      <w:proofErr w:type="spellEnd"/>
-      <w:r>
-        <w:rPr>
-          <w:rFonts w:asciiTheme="majorHAnsi" w:hAnsiTheme="majorHAnsi" w:cstheme="majorHAnsi"/>
-          <w:sz w:val="28"/>
-          <w:szCs w:val="28"/>
-        </w:rPr>
-        <w:t xml:space="preserve"> Query Language</w:t>
-      </w:r>
-    </w:p>
-    <w:p>
-      <w:pPr>
-        <w:ind w:firstLine="708"/>
-        <w:rPr>
-          <w:rFonts w:asciiTheme="majorHAnsi" w:hAnsiTheme="majorHAnsi" w:cstheme="majorHAnsi"/>
-          <w:sz w:val="28"/>
-          <w:szCs w:val="28"/>
-        </w:rPr>
-      </w:pPr>
-      <w:r>
-        <w:rPr>
-          <w:rFonts w:asciiTheme="majorHAnsi" w:hAnsiTheme="majorHAnsi" w:cstheme="majorHAnsi"/>
-          <w:sz w:val="28"/>
-          <w:szCs w:val="28"/>
-        </w:rPr>
-        <w:t xml:space="preserve">DB: </w:t>
-      </w:r>
-      <w:proofErr w:type="spellStart"/>
-      <w:r>
-        <w:rPr>
-          <w:rFonts w:asciiTheme="majorHAnsi" w:hAnsiTheme="majorHAnsi" w:cstheme="majorHAnsi"/>
-          <w:sz w:val="28"/>
-          <w:szCs w:val="28"/>
-        </w:rPr>
-        <w:t>DataBase</w:t>
-      </w:r>
-      <w:proofErr w:type="spellEnd"/>
-      <w:r>
-        <w:rPr>
-          <w:rFonts w:asciiTheme="majorHAnsi" w:hAnsiTheme="majorHAnsi" w:cstheme="majorHAnsi"/>
-          <w:sz w:val="28"/>
-          <w:szCs w:val="28"/>
-        </w:rPr>
-        <w:t xml:space="preserve"> </w:t>
-      </w:r>
-    </w:p>
-    <w:p>
-      <w:pPr>
-        <w:ind w:firstLine="708"/>
-        <w:rPr>
-          <w:rFonts w:asciiTheme="majorHAnsi" w:hAnsiTheme="majorHAnsi" w:cstheme="majorHAnsi"/>
-          <w:sz w:val="28"/>
-          <w:szCs w:val="28"/>
-        </w:rPr>
-      </w:pPr>
-      <w:r>
-        <w:rPr>
-          <w:rFonts w:asciiTheme="majorHAnsi" w:hAnsiTheme="majorHAnsi" w:cstheme="majorHAnsi"/>
-          <w:sz w:val="28"/>
-          <w:szCs w:val="28"/>
-        </w:rPr>
-        <w:t>D</w:t>
-      </w:r>
-      <w:r>
-        <w:rPr>
-          <w:rFonts w:asciiTheme="majorHAnsi" w:hAnsiTheme="majorHAnsi" w:cstheme="majorHAnsi"/>
-          <w:sz w:val="28"/>
-          <w:szCs w:val="28"/>
-        </w:rPr>
-        <w:t xml:space="preserve">BMS: </w:t>
-      </w:r>
-      <w:proofErr w:type="spellStart"/>
-      <w:r>
-        <w:rPr>
-          <w:rFonts w:asciiTheme="majorHAnsi" w:hAnsiTheme="majorHAnsi" w:cstheme="majorHAnsi"/>
-          <w:sz w:val="28"/>
-          <w:szCs w:val="28"/>
-        </w:rPr>
-        <w:t>DataBase</w:t>
-      </w:r>
-      <w:proofErr w:type="spellEnd"/>
-      <w:r>
-        <w:rPr>
-          <w:rFonts w:asciiTheme="majorHAnsi" w:hAnsiTheme="majorHAnsi" w:cstheme="majorHAnsi"/>
-          <w:sz w:val="28"/>
-          <w:szCs w:val="28"/>
-        </w:rPr>
-        <w:t xml:space="preserve"> Management System</w:t>
-      </w:r>
-    </w:p>
-    <w:p>
-      <w:pPr>
-        <w:ind w:firstLine="708"/>
-        <w:rPr>
-          <w:rFonts w:asciiTheme="majorHAnsi" w:hAnsiTheme="majorHAnsi" w:cstheme="majorHAnsi"/>
-          <w:sz w:val="28"/>
-          <w:szCs w:val="28"/>
-        </w:rPr>
-      </w:pPr>
-      <w:r>
-        <w:rPr>
-          <w:rFonts w:asciiTheme="majorHAnsi" w:hAnsiTheme="majorHAnsi" w:cstheme="majorHAnsi"/>
-          <w:sz w:val="28"/>
-          <w:szCs w:val="28"/>
-        </w:rPr>
-        <w:t xml:space="preserve">JSP: Java Server </w:t>
-      </w:r>
-      <w:proofErr w:type="spellStart"/>
-      <w:r>
-        <w:rPr>
-          <w:rFonts w:asciiTheme="majorHAnsi" w:hAnsiTheme="majorHAnsi" w:cstheme="majorHAnsi"/>
-          <w:sz w:val="28"/>
-          <w:szCs w:val="28"/>
-        </w:rPr>
-        <w:t>Pages</w:t>
-      </w:r>
-      <w:proofErr w:type="spellEnd"/>
-    </w:p>
-    <w:p>
-      <w:pPr>
-        <w:ind w:firstLine="708"/>
-        <w:rPr>
-          <w:rFonts w:asciiTheme="majorHAnsi" w:hAnsiTheme="majorHAnsi" w:cstheme="majorHAnsi"/>
-          <w:sz w:val="28"/>
-          <w:szCs w:val="28"/>
-        </w:rPr>
-      </w:pPr>
-      <w:r>
-        <w:rPr>
-          <w:rFonts w:asciiTheme="majorHAnsi" w:hAnsiTheme="majorHAnsi" w:cstheme="majorHAnsi"/>
-          <w:sz w:val="28"/>
-          <w:szCs w:val="28"/>
-        </w:rPr>
-        <w:t xml:space="preserve">HTML: </w:t>
-      </w:r>
-      <w:proofErr w:type="spellStart"/>
-      <w:r>
-        <w:rPr>
-          <w:rFonts w:asciiTheme="majorHAnsi" w:hAnsiTheme="majorHAnsi" w:cstheme="majorHAnsi"/>
-          <w:sz w:val="28"/>
-          <w:szCs w:val="28"/>
-        </w:rPr>
-        <w:t>HyperText</w:t>
-      </w:r>
-      <w:proofErr w:type="spellEnd"/>
-      <w:r>
-        <w:rPr>
-          <w:rFonts w:asciiTheme="majorHAnsi" w:hAnsiTheme="majorHAnsi" w:cstheme="majorHAnsi"/>
-          <w:sz w:val="28"/>
-          <w:szCs w:val="28"/>
-        </w:rPr>
-        <w:t xml:space="preserve"> Markup Language</w:t>
-      </w:r>
-    </w:p>
-    <w:p>
-      <w:pPr>
-        <w:ind w:firstLine="708"/>
-        <w:rPr>
-          <w:rFonts w:asciiTheme="majorHAnsi" w:hAnsiTheme="majorHAnsi" w:cstheme="majorHAnsi"/>
-          <w:sz w:val="28"/>
-          <w:szCs w:val="28"/>
-        </w:rPr>
-      </w:pPr>
-      <w:r>
-        <w:rPr>
-          <w:rFonts w:asciiTheme="majorHAnsi" w:hAnsiTheme="majorHAnsi" w:cstheme="majorHAnsi"/>
-          <w:sz w:val="28"/>
-          <w:szCs w:val="28"/>
-        </w:rPr>
-        <w:t xml:space="preserve">CSS: </w:t>
-      </w:r>
-      <w:proofErr w:type="spellStart"/>
-      <w:r>
-        <w:rPr>
-          <w:rFonts w:asciiTheme="majorHAnsi" w:hAnsiTheme="majorHAnsi" w:cstheme="majorHAnsi"/>
-          <w:sz w:val="28"/>
-          <w:szCs w:val="28"/>
-        </w:rPr>
-        <w:t>Cascading</w:t>
-      </w:r>
-      <w:proofErr w:type="spellEnd"/>
-      <w:r>
-        <w:rPr>
-          <w:rFonts w:asciiTheme="majorHAnsi" w:hAnsiTheme="majorHAnsi" w:cstheme="majorHAnsi"/>
-          <w:sz w:val="28"/>
-          <w:szCs w:val="28"/>
-        </w:rPr>
-        <w:t xml:space="preserve"> Style </w:t>
-      </w:r>
-      <w:proofErr w:type="spellStart"/>
-      <w:r>
-        <w:rPr>
-          <w:rFonts w:asciiTheme="majorHAnsi" w:hAnsiTheme="majorHAnsi" w:cstheme="majorHAnsi"/>
-          <w:sz w:val="28"/>
-          <w:szCs w:val="28"/>
-        </w:rPr>
-        <w:t>Sheets</w:t>
-      </w:r>
-      <w:proofErr w:type="spellEnd"/>
-    </w:p>
-    <w:p>
-      <w:pPr>
-        <w:ind w:firstLine="708"/>
-        <w:rPr>
-          <w:rFonts w:asciiTheme="majorHAnsi" w:hAnsiTheme="majorHAnsi" w:cstheme="majorHAnsi"/>
-          <w:sz w:val="28"/>
-          <w:szCs w:val="28"/>
-        </w:rPr>
-      </w:pPr>
-      <w:r>
-        <w:rPr>
-          <w:rFonts w:asciiTheme="majorHAnsi" w:hAnsiTheme="majorHAnsi" w:cstheme="majorHAnsi"/>
-          <w:sz w:val="28"/>
-          <w:szCs w:val="28"/>
-        </w:rPr>
-        <w:t>3NF: Terza forma normale</w:t>
-      </w:r>
-    </w:p>
-    <w:p>
-      <w:pPr>
-        <w:ind w:firstLine="708"/>
-        <w:rPr>
-          <w:rFonts w:asciiTheme="majorHAnsi" w:hAnsiTheme="majorHAnsi" w:cstheme="majorHAnsi"/>
-          <w:sz w:val="28"/>
-          <w:szCs w:val="28"/>
-        </w:rPr>
-      </w:pPr>
-      <w:r>
-        <w:rPr>
-          <w:rFonts w:asciiTheme="majorHAnsi" w:hAnsiTheme="majorHAnsi" w:cstheme="majorHAnsi"/>
-          <w:sz w:val="28"/>
-          <w:szCs w:val="28"/>
-        </w:rPr>
-        <w:t>API: Application Programming Interface</w:t>
-      </w:r>
-    </w:p>
-    <w:p>
-      <w:pPr>
-        <w:ind w:firstLine="708"/>
-        <w:rPr>
-          <w:rFonts w:asciiTheme="majorHAnsi" w:hAnsiTheme="majorHAnsi" w:cstheme="majorHAnsi"/>
-          <w:sz w:val="28"/>
-          <w:szCs w:val="28"/>
-        </w:rPr>
-      </w:pPr>
-      <w:r>
-        <w:rPr>
-          <w:rFonts w:asciiTheme="majorHAnsi" w:hAnsiTheme="majorHAnsi" w:cstheme="majorHAnsi"/>
-          <w:sz w:val="28"/>
-          <w:szCs w:val="28"/>
-        </w:rPr>
-        <w:t xml:space="preserve">BROWSER: </w:t>
-      </w:r>
-      <w:proofErr w:type="spellStart"/>
-      <w:r>
-        <w:rPr>
-          <w:rFonts w:asciiTheme="majorHAnsi" w:hAnsiTheme="majorHAnsi" w:cstheme="majorHAnsi"/>
-          <w:sz w:val="28"/>
-          <w:szCs w:val="28"/>
-        </w:rPr>
-        <w:t>IExplorer</w:t>
-      </w:r>
-      <w:proofErr w:type="spellEnd"/>
-      <w:r>
-        <w:rPr>
-          <w:rFonts w:asciiTheme="majorHAnsi" w:hAnsiTheme="majorHAnsi" w:cstheme="majorHAnsi"/>
-          <w:sz w:val="28"/>
-          <w:szCs w:val="28"/>
-        </w:rPr>
-        <w:t xml:space="preserve">, </w:t>
-      </w:r>
-      <w:proofErr w:type="spellStart"/>
-      <w:r>
-        <w:rPr>
-          <w:rFonts w:asciiTheme="majorHAnsi" w:hAnsiTheme="majorHAnsi" w:cstheme="majorHAnsi"/>
-          <w:sz w:val="28"/>
-          <w:szCs w:val="28"/>
-        </w:rPr>
-        <w:t>Edge</w:t>
-      </w:r>
-      <w:proofErr w:type="spellEnd"/>
-      <w:r>
-        <w:rPr>
-          <w:rFonts w:asciiTheme="majorHAnsi" w:hAnsiTheme="majorHAnsi" w:cstheme="majorHAnsi"/>
-          <w:sz w:val="28"/>
-          <w:szCs w:val="28"/>
-        </w:rPr>
-        <w:t xml:space="preserve">, </w:t>
-      </w:r>
-      <w:proofErr w:type="spellStart"/>
-      <w:r>
-        <w:rPr>
-          <w:rFonts w:asciiTheme="majorHAnsi" w:hAnsiTheme="majorHAnsi" w:cstheme="majorHAnsi"/>
-          <w:sz w:val="28"/>
-          <w:szCs w:val="28"/>
-        </w:rPr>
-        <w:t>Chrome</w:t>
-      </w:r>
-      <w:proofErr w:type="spellEnd"/>
-      <w:r>
-        <w:rPr>
-          <w:rFonts w:asciiTheme="majorHAnsi" w:hAnsiTheme="majorHAnsi" w:cstheme="majorHAnsi"/>
-          <w:sz w:val="28"/>
-          <w:szCs w:val="28"/>
-        </w:rPr>
-        <w:t xml:space="preserve">, </w:t>
-      </w:r>
-      <w:proofErr w:type="spellStart"/>
-      <w:r>
-        <w:rPr>
-          <w:rFonts w:asciiTheme="majorHAnsi" w:hAnsiTheme="majorHAnsi" w:cstheme="majorHAnsi"/>
-          <w:sz w:val="28"/>
-          <w:szCs w:val="28"/>
-        </w:rPr>
-        <w:t>Firefox</w:t>
-      </w:r>
-      <w:proofErr w:type="spellEnd"/>
-      <w:r>
-        <w:rPr>
-          <w:rFonts w:asciiTheme="majorHAnsi" w:hAnsiTheme="majorHAnsi" w:cstheme="majorHAnsi"/>
-          <w:sz w:val="28"/>
-          <w:szCs w:val="28"/>
-        </w:rPr>
-        <w:t xml:space="preserve"> </w:t>
-      </w:r>
-    </w:p>
-    <w:p>
-      <w:pPr>
-        <w:ind w:left="708"/>
-        <w:rPr>
-          <w:rFonts w:asciiTheme="majorHAnsi" w:hAnsiTheme="majorHAnsi" w:cstheme="majorHAnsi"/>
-          <w:sz w:val="28"/>
-          <w:szCs w:val="28"/>
-        </w:rPr>
-      </w:pPr>
-      <w:proofErr w:type="spellStart"/>
-      <w:r>
-        <w:rPr>
-          <w:rFonts w:asciiTheme="majorHAnsi" w:hAnsiTheme="majorHAnsi" w:cstheme="majorHAnsi"/>
-          <w:sz w:val="28"/>
-          <w:szCs w:val="28"/>
-        </w:rPr>
-        <w:t>WebBrowser</w:t>
-      </w:r>
-      <w:proofErr w:type="spellEnd"/>
-      <w:r>
-        <w:rPr>
-          <w:rFonts w:asciiTheme="majorHAnsi" w:hAnsiTheme="majorHAnsi" w:cstheme="majorHAnsi"/>
-          <w:sz w:val="28"/>
-          <w:szCs w:val="28"/>
-        </w:rPr>
-        <w:t xml:space="preserve">: Cliente/Rivenditore/Amministratore (utente che accede al sistema) </w:t>
-      </w:r>
-    </w:p>
-    <w:p>
-      <w:pPr>
-        <w:ind w:firstLine="708"/>
-        <w:rPr>
-          <w:rFonts w:asciiTheme="majorHAnsi" w:hAnsiTheme="majorHAnsi" w:cstheme="majorHAnsi"/>
-          <w:sz w:val="28"/>
-          <w:szCs w:val="28"/>
-        </w:rPr>
-      </w:pPr>
-      <w:proofErr w:type="spellStart"/>
-      <w:r>
-        <w:rPr>
-          <w:rFonts w:asciiTheme="majorHAnsi" w:hAnsiTheme="majorHAnsi" w:cstheme="majorHAnsi"/>
-          <w:sz w:val="28"/>
-          <w:szCs w:val="28"/>
-        </w:rPr>
-        <w:t>WebServer</w:t>
-      </w:r>
-      <w:proofErr w:type="spellEnd"/>
-      <w:r>
-        <w:rPr>
-          <w:rFonts w:asciiTheme="majorHAnsi" w:hAnsiTheme="majorHAnsi" w:cstheme="majorHAnsi"/>
-          <w:sz w:val="28"/>
-          <w:szCs w:val="28"/>
-        </w:rPr>
-        <w:t xml:space="preserve">: Server gestore dei </w:t>
-      </w:r>
-      <w:proofErr w:type="spellStart"/>
-      <w:r>
-        <w:rPr>
-          <w:rFonts w:asciiTheme="majorHAnsi" w:hAnsiTheme="majorHAnsi" w:cstheme="majorHAnsi"/>
-          <w:sz w:val="28"/>
-          <w:szCs w:val="28"/>
-        </w:rPr>
-        <w:t>DataBase</w:t>
-      </w:r>
-      <w:proofErr w:type="spellEnd"/>
-      <w:r>
-        <w:rPr>
-          <w:rFonts w:asciiTheme="majorHAnsi" w:hAnsiTheme="majorHAnsi" w:cstheme="majorHAnsi"/>
-          <w:sz w:val="28"/>
-          <w:szCs w:val="28"/>
-        </w:rPr>
-        <w:t>.</w:t>
-      </w:r>
-    </w:p>
-    <w:p>
-      <w:pPr>
-        <w:ind w:firstLine="708"/>
-        <w:rPr>
-          <w:rFonts w:asciiTheme="majorHAnsi" w:hAnsiTheme="majorHAnsi" w:cstheme="majorHAnsi"/>
-          <w:b/>
-          <w:sz w:val="28"/>
-          <w:szCs w:val="28"/>
-        </w:rPr>
-      </w:pPr>
-    </w:p>
-    <w:p>
-      <w:pPr>
-        <w:ind w:firstLine="708"/>
-        <w:rPr>
-          <w:rFonts w:asciiTheme="majorHAnsi" w:hAnsiTheme="majorHAnsi" w:cstheme="majorHAnsi"/>
-          <w:b/>
-          <w:sz w:val="28"/>
-          <w:szCs w:val="28"/>
-        </w:rPr>
-      </w:pPr>
-      <w:r>
-        <w:rPr>
-          <w:rFonts w:asciiTheme="majorHAnsi" w:hAnsiTheme="majorHAnsi" w:cstheme="majorHAnsi"/>
-          <w:b/>
-          <w:sz w:val="28"/>
-          <w:szCs w:val="28"/>
-        </w:rPr>
-        <w:t>Riferimenti</w:t>
-      </w:r>
-    </w:p>
-    <w:p>
-      <w:pPr>
-        <w:ind w:left="708"/>
-        <w:rPr>
-          <w:rFonts w:asciiTheme="majorHAnsi" w:hAnsiTheme="majorHAnsi" w:cstheme="majorHAnsi"/>
-          <w:sz w:val="28"/>
-          <w:szCs w:val="28"/>
-        </w:rPr>
-      </w:pPr>
-      <w:r>
-        <w:rPr>
-          <w:rFonts w:asciiTheme="majorHAnsi" w:hAnsiTheme="majorHAnsi" w:cstheme="majorHAnsi"/>
-          <w:sz w:val="28"/>
-          <w:szCs w:val="28"/>
-        </w:rPr>
-        <w:t>Il presente ODD riferisce alle ultime versioni dei precedenti documenti rilasciati, in</w:t>
-      </w:r>
-      <w:r>
-        <w:rPr>
-          <w:rFonts w:asciiTheme="majorHAnsi" w:hAnsiTheme="majorHAnsi" w:cstheme="majorHAnsi"/>
-          <w:sz w:val="28"/>
-          <w:szCs w:val="28"/>
-        </w:rPr>
-        <w:t xml:space="preserve"> </w:t>
-      </w:r>
       <w:r>
         <w:rPr>
           <w:rFonts w:asciiTheme="majorHAnsi" w:hAnsiTheme="majorHAnsi" w:cstheme="majorHAnsi"/>
@@ -7295,6 +7208,7 @@
       </w:pPr>
       <w:r>
         <w:rPr>
+          <w:rFonts w:asciiTheme="majorHAnsi" w:hAnsiTheme="majorHAnsi" w:cstheme="majorHAnsi"/>
           <w:lang w:val="en-US"/>
         </w:rPr>
         <w:tab/>
@@ -7425,25 +7339,7 @@
           <w:sz w:val="28"/>
           <w:szCs w:val="28"/>
         </w:rPr>
-        <w:t xml:space="preserve"> e </w:t>
-      </w:r>
-      <w:proofErr w:type="spellStart"/>
-      <w:r>
-        <w:rPr>
-          <w:rFonts w:asciiTheme="majorHAnsi" w:hAnsiTheme="majorHAnsi" w:cstheme="majorHAnsi"/>
-          <w:sz w:val="28"/>
-          <w:szCs w:val="28"/>
-        </w:rPr>
-        <w:t>class</w:t>
-      </w:r>
-      <w:proofErr w:type="spellEnd"/>
-      <w:r>
-        <w:rPr>
-          <w:rFonts w:asciiTheme="majorHAnsi" w:hAnsiTheme="majorHAnsi" w:cstheme="majorHAnsi"/>
-          <w:sz w:val="28"/>
-          <w:szCs w:val="28"/>
-        </w:rPr>
-        <w:t xml:space="preserve"> </w:t>
+        <w:t xml:space="preserve"> e class </w:t>
       </w:r>
       <w:proofErr w:type="spellStart"/>
       <w:r>
@@ -7516,15 +7412,15 @@
         </w:rPr>
         <w:lastRenderedPageBreak/>
         <w:drawing>
-          <wp:anchor distT="0" distB="0" distL="114300" distR="114300" simplePos="0" relativeHeight="251658240" behindDoc="0" locked="0" layoutInCell="1" allowOverlap="1" wp14:anchorId="164EC8D2" wp14:editId="58314643">
+          <wp:anchor distT="0" distB="0" distL="114300" distR="114300" simplePos="0" relativeHeight="251658240" behindDoc="0" locked="0" layoutInCell="1" allowOverlap="1" wp14:anchorId="164EC8D2" wp14:editId="19D68E8D">
             <wp:simplePos x="0" y="0"/>
             <wp:positionH relativeFrom="column">
-              <wp:posOffset>-462915</wp:posOffset>
+              <wp:posOffset>-567690</wp:posOffset>
             </wp:positionH>
             <wp:positionV relativeFrom="paragraph">
-              <wp:posOffset>1905</wp:posOffset>
+              <wp:posOffset>0</wp:posOffset>
             </wp:positionV>
-            <wp:extent cx="7162165" cy="7162800"/>
+            <wp:extent cx="7162165" cy="8401050"/>
             <wp:effectExtent l="0" t="0" r="635" b="0"/>
             <wp:wrapSquare wrapText="bothSides"/>
             <wp:docPr id="2" name="Immagine 2"/>
@@ -7553,7 +7449,7 @@
                   <pic:spPr>
                     <a:xfrm>
                       <a:off x="0" y="0"/>
-                      <a:ext cx="7162165" cy="7162800"/>
+                      <a:ext cx="7162165" cy="8401050"/>
                     </a:xfrm>
                     <a:prstGeom prst="rect">
                       <a:avLst/>
@@ -7574,6 +7470,17 @@
     </w:p>
     <w:p>
       <w:pPr>
+        <w:pStyle w:val="Paragrafoelenco"/>
+        <w:rPr>
+          <w:rFonts w:asciiTheme="majorHAnsi" w:hAnsiTheme="majorHAnsi" w:cstheme="majorHAnsi"/>
+          <w:b/>
+          <w:sz w:val="28"/>
+          <w:szCs w:val="28"/>
+        </w:rPr>
+      </w:pPr>
+    </w:p>
+    <w:p>
+      <w:pPr>
         <w:pStyle w:val="Titolo"/>
         <w:jc w:val="center"/>
         <w:rPr>
@@ -7590,7 +7497,6 @@
           <w:sz w:val="28"/>
           <w:szCs w:val="28"/>
         </w:rPr>
-        <w:lastRenderedPageBreak/>
         <w:t>3.Documentazione del Riuso</w:t>
       </w:r>
     </w:p>
@@ -7644,14 +7550,15 @@
       <w:pPr>
         <w:rPr>
           <w:rFonts w:asciiTheme="majorHAnsi" w:hAnsiTheme="majorHAnsi" w:cstheme="majorHAnsi"/>
-          <w:sz w:val="28"/>
-          <w:szCs w:val="28"/>
-        </w:rPr>
-      </w:pPr>
-      <w:r>
-        <w:rPr>
-          <w:rFonts w:asciiTheme="majorHAnsi" w:hAnsiTheme="majorHAnsi" w:cstheme="majorHAnsi"/>
-          <w:color w:val="FF0000"/>
+          <w:b/>
+          <w:sz w:val="28"/>
+          <w:szCs w:val="28"/>
+        </w:rPr>
+      </w:pPr>
+      <w:r>
+        <w:rPr>
+          <w:rFonts w:asciiTheme="majorHAnsi" w:hAnsiTheme="majorHAnsi" w:cstheme="majorHAnsi"/>
+          <w:b/>
           <w:sz w:val="28"/>
           <w:szCs w:val="28"/>
         </w:rPr>
@@ -7726,7 +7633,7 @@
           <w:sz w:val="28"/>
           <w:szCs w:val="28"/>
         </w:rPr>
-        <w:t xml:space="preserve"> il design pattern Singleton.</w:t>
+        <w:t xml:space="preserve"> il design patte</w:t>
       </w:r>
       <w:bookmarkStart w:id="0" w:name="_GoBack"/>
       <w:bookmarkEnd w:id="0"/>
@@ -7736,6 +7643,14 @@
           <w:sz w:val="28"/>
           <w:szCs w:val="28"/>
         </w:rPr>
+        <w:t>rn Singleton.</w:t>
+      </w:r>
+      <w:r>
+        <w:rPr>
+          <w:rFonts w:asciiTheme="majorHAnsi" w:hAnsiTheme="majorHAnsi" w:cstheme="majorHAnsi"/>
+          <w:sz w:val="28"/>
+          <w:szCs w:val="28"/>
+        </w:rPr>
         <w:br w:type="page"/>
       </w:r>
     </w:p>
@@ -7761,6 +7676,7 @@
     </w:p>
     <w:p>
       <w:pPr>
+        <w:jc w:val="both"/>
         <w:rPr>
           <w:rFonts w:asciiTheme="majorHAnsi" w:hAnsiTheme="majorHAnsi" w:cstheme="majorHAnsi"/>
           <w:b/>
@@ -7782,50 +7698,6 @@
           <w:rFonts w:asciiTheme="majorHAnsi" w:hAnsiTheme="majorHAnsi" w:cstheme="majorHAnsi"/>
           <w:sz w:val="28"/>
           <w:szCs w:val="28"/>
-          <w:lang w:eastAsia="it-IT"/>
-        </w:rPr>
-        <w:t xml:space="preserve">3NF: </w:t>
-      </w:r>
-      <w:r>
-        <w:rPr>
-          <w:rFonts w:asciiTheme="majorHAnsi" w:hAnsiTheme="majorHAnsi" w:cstheme="majorHAnsi"/>
-          <w:sz w:val="28"/>
-          <w:szCs w:val="28"/>
-        </w:rPr>
-        <w:t>Una base dati è in 3NF (</w:t>
-      </w:r>
-      <w:r>
-        <w:rPr>
-          <w:rFonts w:asciiTheme="majorHAnsi" w:hAnsiTheme="majorHAnsi" w:cstheme="majorHAnsi"/>
-          <w:i/>
-          <w:iCs/>
-          <w:sz w:val="28"/>
-          <w:szCs w:val="28"/>
-        </w:rPr>
-        <w:t>terza forma normale</w:t>
-      </w:r>
-      <w:r>
-        <w:rPr>
-          <w:rFonts w:asciiTheme="majorHAnsi" w:hAnsiTheme="majorHAnsi" w:cstheme="majorHAnsi"/>
-          <w:sz w:val="28"/>
-          <w:szCs w:val="28"/>
-        </w:rPr>
-        <w:t>) se è in 2NF e tutti gli attributi non-chiave dipendono dalla chiave soltanto, ossia non esistono attributi che dipendono da altri attributi non-chiave. Tale normalizzazione elimina la dipendenza transitiva degli attributi dalla chiave.</w:t>
-      </w:r>
-    </w:p>
-    <w:p>
-      <w:pPr>
-        <w:rPr>
-          <w:rFonts w:asciiTheme="majorHAnsi" w:hAnsiTheme="majorHAnsi" w:cstheme="majorHAnsi"/>
-          <w:sz w:val="28"/>
-          <w:szCs w:val="28"/>
-        </w:rPr>
-      </w:pPr>
-      <w:r>
-        <w:rPr>
-          <w:rFonts w:asciiTheme="majorHAnsi" w:hAnsiTheme="majorHAnsi" w:cstheme="majorHAnsi"/>
-          <w:sz w:val="28"/>
-          <w:szCs w:val="28"/>
         </w:rPr>
         <w:t>Account: e-mail e password dell’utente registrato; obbligatorie ai fini della registrazione.</w:t>
       </w:r>
@@ -7845,220 +7717,6 @@
           <w:szCs w:val="28"/>
         </w:rPr>
         <w:t>Prodotto: descrizione, corredata da immagine, di un prodotto che un utente della piattaforma ha messo in vendita.</w:t>
-      </w:r>
-    </w:p>
-    <w:p>
-      <w:pPr>
-        <w:rPr>
-          <w:rFonts w:asciiTheme="majorHAnsi" w:hAnsiTheme="majorHAnsi" w:cstheme="majorHAnsi"/>
-          <w:sz w:val="28"/>
-          <w:szCs w:val="28"/>
-        </w:rPr>
-      </w:pPr>
-      <w:r>
-        <w:rPr>
-          <w:rFonts w:asciiTheme="majorHAnsi" w:hAnsiTheme="majorHAnsi" w:cstheme="majorHAnsi"/>
-          <w:sz w:val="28"/>
-          <w:szCs w:val="28"/>
-          <w:lang w:eastAsia="it-IT"/>
-        </w:rPr>
-        <w:t>COTS:</w:t>
-      </w:r>
-      <w:r>
-        <w:rPr>
-          <w:rFonts w:asciiTheme="majorHAnsi" w:hAnsiTheme="majorHAnsi" w:cstheme="majorHAnsi"/>
-          <w:sz w:val="28"/>
-          <w:szCs w:val="28"/>
-        </w:rPr>
-        <w:t xml:space="preserve"> L'espressione</w:t>
-      </w:r>
-      <w:r>
-        <w:rPr>
-          <w:rStyle w:val="apple-converted-space"/>
-          <w:rFonts w:asciiTheme="majorHAnsi" w:hAnsiTheme="majorHAnsi" w:cstheme="majorHAnsi"/>
-          <w:sz w:val="28"/>
-          <w:szCs w:val="28"/>
-        </w:rPr>
-        <w:t> </w:t>
-      </w:r>
-      <w:r>
-        <w:rPr>
-          <w:rFonts w:asciiTheme="majorHAnsi" w:hAnsiTheme="majorHAnsi" w:cstheme="majorHAnsi"/>
-          <w:sz w:val="28"/>
-          <w:szCs w:val="28"/>
-        </w:rPr>
-        <w:t>componente COTS</w:t>
-      </w:r>
-      <w:r>
-        <w:rPr>
-          <w:rStyle w:val="apple-converted-space"/>
-          <w:rFonts w:asciiTheme="majorHAnsi" w:hAnsiTheme="majorHAnsi" w:cstheme="majorHAnsi"/>
-          <w:sz w:val="28"/>
-          <w:szCs w:val="28"/>
-        </w:rPr>
-        <w:t> </w:t>
-      </w:r>
-      <w:r>
-        <w:rPr>
-          <w:rFonts w:asciiTheme="majorHAnsi" w:hAnsiTheme="majorHAnsi" w:cstheme="majorHAnsi"/>
-          <w:sz w:val="28"/>
-          <w:szCs w:val="28"/>
-        </w:rPr>
-        <w:t>o</w:t>
-      </w:r>
-      <w:r>
-        <w:rPr>
-          <w:rStyle w:val="apple-converted-space"/>
-          <w:rFonts w:asciiTheme="majorHAnsi" w:hAnsiTheme="majorHAnsi" w:cstheme="majorHAnsi"/>
-          <w:sz w:val="28"/>
-          <w:szCs w:val="28"/>
-        </w:rPr>
-        <w:t> </w:t>
-      </w:r>
-      <w:r>
-        <w:rPr>
-          <w:rFonts w:asciiTheme="majorHAnsi" w:hAnsiTheme="majorHAnsi" w:cstheme="majorHAnsi"/>
-          <w:sz w:val="28"/>
-          <w:szCs w:val="28"/>
-        </w:rPr>
-        <w:t>componente OTS, in</w:t>
-      </w:r>
-      <w:r>
-        <w:rPr>
-          <w:rStyle w:val="apple-converted-space"/>
-          <w:rFonts w:asciiTheme="majorHAnsi" w:hAnsiTheme="majorHAnsi" w:cstheme="majorHAnsi"/>
-          <w:sz w:val="28"/>
-          <w:szCs w:val="28"/>
-        </w:rPr>
-        <w:t> </w:t>
-      </w:r>
-      <w:r>
-        <w:rPr>
-          <w:rFonts w:asciiTheme="majorHAnsi" w:hAnsiTheme="majorHAnsi" w:cstheme="majorHAnsi"/>
-          <w:sz w:val="28"/>
-          <w:szCs w:val="28"/>
-        </w:rPr>
-        <w:t>inglese</w:t>
-      </w:r>
-      <w:r>
-        <w:rPr>
-          <w:rStyle w:val="apple-converted-space"/>
-          <w:rFonts w:asciiTheme="majorHAnsi" w:hAnsiTheme="majorHAnsi" w:cstheme="majorHAnsi"/>
-          <w:sz w:val="28"/>
-          <w:szCs w:val="28"/>
-        </w:rPr>
-        <w:t> </w:t>
-      </w:r>
-      <w:r>
-        <w:rPr>
-          <w:rFonts w:asciiTheme="majorHAnsi" w:hAnsiTheme="majorHAnsi" w:cstheme="majorHAnsi"/>
-          <w:sz w:val="28"/>
-          <w:szCs w:val="28"/>
-        </w:rPr>
-        <w:t>(Commercial)</w:t>
-      </w:r>
-      <w:r>
-        <w:rPr>
-          <w:rStyle w:val="apple-converted-space"/>
-          <w:rFonts w:asciiTheme="majorHAnsi" w:hAnsiTheme="majorHAnsi" w:cstheme="majorHAnsi"/>
-          <w:sz w:val="28"/>
-          <w:szCs w:val="28"/>
-        </w:rPr>
-        <w:t> </w:t>
-      </w:r>
-      <w:r>
-        <w:rPr>
-          <w:rFonts w:asciiTheme="majorHAnsi" w:hAnsiTheme="majorHAnsi" w:cstheme="majorHAnsi"/>
-          <w:sz w:val="28"/>
-          <w:szCs w:val="28"/>
-        </w:rPr>
-        <w:t>Off-the-</w:t>
-      </w:r>
-      <w:proofErr w:type="spellStart"/>
-      <w:r>
-        <w:rPr>
-          <w:rFonts w:asciiTheme="majorHAnsi" w:hAnsiTheme="majorHAnsi" w:cstheme="majorHAnsi"/>
-          <w:sz w:val="28"/>
-          <w:szCs w:val="28"/>
-        </w:rPr>
-        <w:t>Shelf</w:t>
-      </w:r>
-      <w:proofErr w:type="spellEnd"/>
-      <w:r>
-        <w:rPr>
-          <w:rFonts w:asciiTheme="majorHAnsi" w:hAnsiTheme="majorHAnsi" w:cstheme="majorHAnsi"/>
-          <w:sz w:val="28"/>
-          <w:szCs w:val="28"/>
-        </w:rPr>
-        <w:t xml:space="preserve"> component, si riferisce a componenti</w:t>
-      </w:r>
-      <w:r>
-        <w:rPr>
-          <w:rStyle w:val="apple-converted-space"/>
-          <w:rFonts w:asciiTheme="majorHAnsi" w:hAnsiTheme="majorHAnsi" w:cstheme="majorHAnsi"/>
-          <w:sz w:val="28"/>
-          <w:szCs w:val="28"/>
-        </w:rPr>
-        <w:t> </w:t>
-      </w:r>
-      <w:r>
-        <w:rPr>
-          <w:rFonts w:asciiTheme="majorHAnsi" w:hAnsiTheme="majorHAnsi" w:cstheme="majorHAnsi"/>
-          <w:sz w:val="28"/>
-          <w:szCs w:val="28"/>
-        </w:rPr>
-        <w:t>hardware</w:t>
-      </w:r>
-      <w:r>
-        <w:rPr>
-          <w:rStyle w:val="apple-converted-space"/>
-          <w:rFonts w:asciiTheme="majorHAnsi" w:hAnsiTheme="majorHAnsi" w:cstheme="majorHAnsi"/>
-          <w:sz w:val="28"/>
-          <w:szCs w:val="28"/>
-        </w:rPr>
-        <w:t> </w:t>
-      </w:r>
-      <w:r>
-        <w:rPr>
-          <w:rFonts w:asciiTheme="majorHAnsi" w:hAnsiTheme="majorHAnsi" w:cstheme="majorHAnsi"/>
-          <w:sz w:val="28"/>
-          <w:szCs w:val="28"/>
-        </w:rPr>
-        <w:t>e</w:t>
-      </w:r>
-      <w:r>
-        <w:rPr>
-          <w:rStyle w:val="apple-converted-space"/>
-          <w:rFonts w:asciiTheme="majorHAnsi" w:hAnsiTheme="majorHAnsi" w:cstheme="majorHAnsi"/>
-          <w:sz w:val="28"/>
-          <w:szCs w:val="28"/>
-        </w:rPr>
-        <w:t> </w:t>
-      </w:r>
-      <w:r>
-        <w:rPr>
-          <w:rFonts w:asciiTheme="majorHAnsi" w:hAnsiTheme="majorHAnsi" w:cstheme="majorHAnsi"/>
-          <w:sz w:val="28"/>
-          <w:szCs w:val="28"/>
-        </w:rPr>
-        <w:t>software</w:t>
-      </w:r>
-      <w:r>
-        <w:rPr>
-          <w:rStyle w:val="apple-converted-space"/>
-          <w:rFonts w:asciiTheme="majorHAnsi" w:hAnsiTheme="majorHAnsi" w:cstheme="majorHAnsi"/>
-          <w:sz w:val="28"/>
-          <w:szCs w:val="28"/>
-        </w:rPr>
-        <w:t> </w:t>
-      </w:r>
-      <w:r>
-        <w:rPr>
-          <w:rFonts w:asciiTheme="majorHAnsi" w:hAnsiTheme="majorHAnsi" w:cstheme="majorHAnsi"/>
-          <w:sz w:val="28"/>
-          <w:szCs w:val="28"/>
-        </w:rPr>
-        <w:t>disponibili sul mercato per l'acquisto da parte di aziende di sviluppo interessate a utilizzarli nei loro progetti.</w:t>
       </w:r>
     </w:p>
     <w:p>
@@ -8449,36 +8107,60 @@
         </w:rPr>
         <w:t> della </w:t>
       </w:r>
-      <w:hyperlink r:id="rId25" w:tooltip="Sun Microsystems" w:history="1">
-        <w:proofErr w:type="spellStart"/>
-        <w:r>
-          <w:rPr>
-            <w:rFonts w:asciiTheme="majorHAnsi" w:hAnsiTheme="majorHAnsi" w:cstheme="majorHAnsi"/>
-            <w:sz w:val="28"/>
-            <w:szCs w:val="28"/>
-          </w:rPr>
-          <w:t>Sun</w:t>
-        </w:r>
-        <w:proofErr w:type="spellEnd"/>
-        <w:r>
-          <w:rPr>
-            <w:rFonts w:asciiTheme="majorHAnsi" w:hAnsiTheme="majorHAnsi" w:cstheme="majorHAnsi"/>
-            <w:sz w:val="28"/>
-            <w:szCs w:val="28"/>
-          </w:rPr>
-          <w:t xml:space="preserve"> </w:t>
-        </w:r>
-        <w:proofErr w:type="spellStart"/>
-        <w:r>
-          <w:rPr>
-            <w:rFonts w:asciiTheme="majorHAnsi" w:hAnsiTheme="majorHAnsi" w:cstheme="majorHAnsi"/>
-            <w:sz w:val="28"/>
-            <w:szCs w:val="28"/>
-          </w:rPr>
-          <w:t>Microsystems</w:t>
-        </w:r>
-        <w:proofErr w:type="spellEnd"/>
-      </w:hyperlink>
+      <w:proofErr w:type="spellStart"/>
+      <w:r>
+        <w:rPr>
+          <w:rFonts w:asciiTheme="majorHAnsi" w:hAnsiTheme="majorHAnsi" w:cstheme="majorHAnsi"/>
+        </w:rPr>
+        <w:fldChar w:fldCharType="begin"/>
+      </w:r>
+      <w:r>
+        <w:rPr>
+          <w:rFonts w:asciiTheme="majorHAnsi" w:hAnsiTheme="majorHAnsi" w:cstheme="majorHAnsi"/>
+        </w:rPr>
+        <w:instrText xml:space="preserve"> HYPERLINK "https://it.wikipedia.org/wiki/Sun_Microsystems" \o "Sun Microsystems" </w:instrText>
+      </w:r>
+      <w:r>
+        <w:rPr>
+          <w:rFonts w:asciiTheme="majorHAnsi" w:hAnsiTheme="majorHAnsi" w:cstheme="majorHAnsi"/>
+        </w:rPr>
+        <w:fldChar w:fldCharType="separate"/>
+      </w:r>
+      <w:r>
+        <w:rPr>
+          <w:rFonts w:asciiTheme="majorHAnsi" w:hAnsiTheme="majorHAnsi" w:cstheme="majorHAnsi"/>
+          <w:sz w:val="28"/>
+          <w:szCs w:val="28"/>
+        </w:rPr>
+        <w:t>Sun</w:t>
+      </w:r>
+      <w:proofErr w:type="spellEnd"/>
+      <w:r>
+        <w:rPr>
+          <w:rFonts w:asciiTheme="majorHAnsi" w:hAnsiTheme="majorHAnsi" w:cstheme="majorHAnsi"/>
+          <w:sz w:val="28"/>
+          <w:szCs w:val="28"/>
+        </w:rPr>
+        <w:t xml:space="preserve"> </w:t>
+      </w:r>
+      <w:proofErr w:type="spellStart"/>
+      <w:r>
+        <w:rPr>
+          <w:rFonts w:asciiTheme="majorHAnsi" w:hAnsiTheme="majorHAnsi" w:cstheme="majorHAnsi"/>
+          <w:sz w:val="28"/>
+          <w:szCs w:val="28"/>
+        </w:rPr>
+        <w:t>Microsystems</w:t>
+      </w:r>
+      <w:proofErr w:type="spellEnd"/>
+      <w:r>
+        <w:rPr>
+          <w:rFonts w:asciiTheme="majorHAnsi" w:hAnsiTheme="majorHAnsi" w:cstheme="majorHAnsi"/>
+          <w:sz w:val="28"/>
+          <w:szCs w:val="28"/>
+        </w:rPr>
+        <w:fldChar w:fldCharType="end"/>
+      </w:r>
       <w:r>
         <w:rPr>
           <w:rFonts w:asciiTheme="majorHAnsi" w:hAnsiTheme="majorHAnsi" w:cstheme="majorHAnsi"/>
@@ -8487,7 +8169,7 @@
         </w:rPr>
         <w:t>, utilizzato per la generazione automatica della documentazione del </w:t>
       </w:r>
-      <w:hyperlink r:id="rId26" w:tooltip="Codice (informatica)" w:history="1">
+      <w:hyperlink r:id="rId25" w:tooltip="Codice (informatica)" w:history="1">
         <w:r>
           <w:rPr>
             <w:rFonts w:asciiTheme="majorHAnsi" w:hAnsiTheme="majorHAnsi" w:cstheme="majorHAnsi"/>
@@ -8505,7 +8187,7 @@
         </w:rPr>
         <w:t> scritto in </w:t>
       </w:r>
-      <w:hyperlink r:id="rId27" w:tooltip="Java (linguaggio)" w:history="1">
+      <w:hyperlink r:id="rId26" w:tooltip="Java (linguaggio)" w:history="1">
         <w:r>
           <w:rPr>
             <w:rFonts w:asciiTheme="majorHAnsi" w:hAnsiTheme="majorHAnsi" w:cstheme="majorHAnsi"/>
@@ -8638,28 +8320,28 @@
           <w:szCs w:val="28"/>
           <w:lang w:eastAsia="it-IT"/>
         </w:rPr>
-        <w:t xml:space="preserve">, documento che tratta nel dettaglio l’analisi </w:t>
-      </w:r>
-      <w:r>
+        <w:t>, documento che tratta nel dettaglio l’analisi dei requisiti.</w:t>
+      </w:r>
+    </w:p>
+    <w:p>
+      <w:pPr>
         <w:rPr>
           <w:rFonts w:asciiTheme="majorHAnsi" w:hAnsiTheme="majorHAnsi" w:cstheme="majorHAnsi"/>
           <w:sz w:val="28"/>
           <w:szCs w:val="28"/>
           <w:lang w:eastAsia="it-IT"/>
         </w:rPr>
-        <w:lastRenderedPageBreak/>
-        <w:t>dei requisiti.</w:t>
-      </w:r>
-    </w:p>
-    <w:p>
-      <w:pPr>
+      </w:pPr>
+      <w:r>
         <w:rPr>
           <w:rFonts w:asciiTheme="majorHAnsi" w:hAnsiTheme="majorHAnsi" w:cstheme="majorHAnsi"/>
           <w:sz w:val="28"/>
           <w:szCs w:val="28"/>
           <w:lang w:eastAsia="it-IT"/>
         </w:rPr>
-      </w:pPr>
+        <w:t xml:space="preserve">SDD: System Design </w:t>
+      </w:r>
+      <w:proofErr w:type="spellStart"/>
       <w:r>
         <w:rPr>
           <w:rFonts w:asciiTheme="majorHAnsi" w:hAnsiTheme="majorHAnsi" w:cstheme="majorHAnsi"/>
@@ -8667,9 +8349,9 @@
           <w:szCs w:val="28"/>
           <w:lang w:eastAsia="it-IT"/>
         </w:rPr>
-        <w:t xml:space="preserve">SDD: System Design </w:t>
-      </w:r>
-      <w:proofErr w:type="spellStart"/>
+        <w:t>Document</w:t>
+      </w:r>
+      <w:proofErr w:type="spellEnd"/>
       <w:r>
         <w:rPr>
           <w:rFonts w:asciiTheme="majorHAnsi" w:hAnsiTheme="majorHAnsi" w:cstheme="majorHAnsi"/>
@@ -8677,16 +8359,6 @@
           <w:szCs w:val="28"/>
           <w:lang w:eastAsia="it-IT"/>
         </w:rPr>
-        <w:t>Document</w:t>
-      </w:r>
-      <w:proofErr w:type="spellEnd"/>
-      <w:r>
-        <w:rPr>
-          <w:rFonts w:asciiTheme="majorHAnsi" w:hAnsiTheme="majorHAnsi" w:cstheme="majorHAnsi"/>
-          <w:sz w:val="28"/>
-          <w:szCs w:val="28"/>
-          <w:lang w:eastAsia="it-IT"/>
-        </w:rPr>
         <w:t xml:space="preserve">, documento che tratta nel dettaglio della progettazione del sistema, e dei suoi obiettivi. </w:t>
       </w:r>
     </w:p>
@@ -8700,8 +8372,8 @@
       </w:pPr>
     </w:p>
     <w:sectPr>
-      <w:headerReference w:type="default" r:id="rId28"/>
-      <w:footerReference w:type="default" r:id="rId29"/>
+      <w:headerReference w:type="default" r:id="rId27"/>
+      <w:footerReference w:type="default" r:id="rId28"/>
       <w:pgSz w:w="11906" w:h="16838"/>
       <w:pgMar w:top="1417" w:right="1134" w:bottom="1134" w:left="1134" w:header="708" w:footer="708" w:gutter="0"/>
       <w:cols w:space="708"/>
@@ -8712,7 +8384,7 @@
 </file>
 
 <file path=word/endnotes.xml><?xml version="1.0" encoding="utf-8"?>
-<w:endnotes xmlns:wpc="http://schemas.microsoft.com/office/word/2010/wordprocessingCanvas" xmlns:mo="http://schemas.microsoft.com/office/mac/office/2008/main" xmlns:mc="http://schemas.openxmlformats.org/markup-compatibility/2006" xmlns:mv="urn:schemas-microsoft-com:mac:vml" xmlns:o="urn:schemas-microsoft-com:office:office" xmlns:r="http://schemas.openxmlformats.org/officeDocument/2006/relationships" xmlns:m="http://schemas.openxmlformats.org/officeDocument/2006/math" xmlns:v="urn:schemas-microsoft-com:vml" xmlns:wp14="http://schemas.microsoft.com/office/word/2010/wordprocessingDrawing" xmlns:wp="http://schemas.openxmlformats.org/drawingml/2006/wordprocessingDrawing" xmlns:w10="urn:schemas-microsoft-com:office:word" xmlns:w="http://schemas.openxmlformats.org/wordprocessingml/2006/main" xmlns:w14="http://schemas.microsoft.com/office/word/2010/wordml" xmlns:w15="http://schemas.microsoft.com/office/word/2012/wordml" xmlns:wpg="http://schemas.microsoft.com/office/word/2010/wordprocessingGroup" xmlns:wpi="http://schemas.microsoft.com/office/word/2010/wordprocessingInk" xmlns:wne="http://schemas.microsoft.com/office/word/2006/wordml" xmlns:wps="http://schemas.microsoft.com/office/word/2010/wordprocessingShape" mc:Ignorable="w14 w15 wp14">
+<w:endnotes xmlns:wpc="http://schemas.microsoft.com/office/word/2010/wordprocessingCanvas" xmlns:cx="http://schemas.microsoft.com/office/drawing/2014/chartex" xmlns:cx1="http://schemas.microsoft.com/office/drawing/2015/9/8/chartex" xmlns:cx2="http://schemas.microsoft.com/office/drawing/2015/10/21/chartex" xmlns:cx3="http://schemas.microsoft.com/office/drawing/2016/5/9/chartex" xmlns:cx4="http://schemas.microsoft.com/office/drawing/2016/5/10/chartex" xmlns:cx5="http://schemas.microsoft.com/office/drawing/2016/5/11/chartex" xmlns:mc="http://schemas.openxmlformats.org/markup-compatibility/2006" xmlns:o="urn:schemas-microsoft-com:office:office" xmlns:r="http://schemas.openxmlformats.org/officeDocument/2006/relationships" xmlns:m="http://schemas.openxmlformats.org/officeDocument/2006/math" xmlns:v="urn:schemas-microsoft-com:vml" xmlns:wp14="http://schemas.microsoft.com/office/word/2010/wordprocessingDrawing" xmlns:wp="http://schemas.openxmlformats.org/drawingml/2006/wordprocessingDrawing" xmlns:w10="urn:schemas-microsoft-com:office:word" xmlns:w="http://schemas.openxmlformats.org/wordprocessingml/2006/main" xmlns:w14="http://schemas.microsoft.com/office/word/2010/wordml" xmlns:w15="http://schemas.microsoft.com/office/word/2012/wordml" xmlns:w16se="http://schemas.microsoft.com/office/word/2015/wordml/symex" xmlns:wpg="http://schemas.microsoft.com/office/word/2010/wordprocessingGroup" xmlns:wpi="http://schemas.microsoft.com/office/word/2010/wordprocessingInk" xmlns:wne="http://schemas.microsoft.com/office/word/2006/wordml" xmlns:wps="http://schemas.microsoft.com/office/word/2010/wordprocessingShape" mc:Ignorable="w14 w15 w16se wp14">
   <w:endnote w:type="separator" w:id="-1">
     <w:p>
       <w:r>
@@ -8731,7 +8403,7 @@
 </file>
 
 <file path=word/footer1.xml><?xml version="1.0" encoding="utf-8"?>
-<w:ftr xmlns:wpc="http://schemas.microsoft.com/office/word/2010/wordprocessingCanvas" xmlns:mo="http://schemas.microsoft.com/office/mac/office/2008/main" xmlns:mc="http://schemas.openxmlformats.org/markup-compatibility/2006" xmlns:mv="urn:schemas-microsoft-com:mac:vml" xmlns:o="urn:schemas-microsoft-com:office:office" xmlns:r="http://schemas.openxmlformats.org/officeDocument/2006/relationships" xmlns:m="http://schemas.openxmlformats.org/officeDocument/2006/math" xmlns:v="urn:schemas-microsoft-com:vml" xmlns:wp14="http://schemas.microsoft.com/office/word/2010/wordprocessingDrawing" xmlns:wp="http://schemas.openxmlformats.org/drawingml/2006/wordprocessingDrawing" xmlns:w10="urn:schemas-microsoft-com:office:word" xmlns:w="http://schemas.openxmlformats.org/wordprocessingml/2006/main" xmlns:w14="http://schemas.microsoft.com/office/word/2010/wordml" xmlns:w15="http://schemas.microsoft.com/office/word/2012/wordml" xmlns:wpg="http://schemas.microsoft.com/office/word/2010/wordprocessingGroup" xmlns:wpi="http://schemas.microsoft.com/office/word/2010/wordprocessingInk" xmlns:wne="http://schemas.microsoft.com/office/word/2006/wordml" xmlns:wps="http://schemas.microsoft.com/office/word/2010/wordprocessingShape" mc:Ignorable="w14 w15 wp14">
+<w:ftr xmlns:wpc="http://schemas.microsoft.com/office/word/2010/wordprocessingCanvas" xmlns:cx="http://schemas.microsoft.com/office/drawing/2014/chartex" xmlns:cx1="http://schemas.microsoft.com/office/drawing/2015/9/8/chartex" xmlns:cx2="http://schemas.microsoft.com/office/drawing/2015/10/21/chartex" xmlns:cx3="http://schemas.microsoft.com/office/drawing/2016/5/9/chartex" xmlns:cx4="http://schemas.microsoft.com/office/drawing/2016/5/10/chartex" xmlns:cx5="http://schemas.microsoft.com/office/drawing/2016/5/11/chartex" xmlns:mc="http://schemas.openxmlformats.org/markup-compatibility/2006" xmlns:o="urn:schemas-microsoft-com:office:office" xmlns:r="http://schemas.openxmlformats.org/officeDocument/2006/relationships" xmlns:m="http://schemas.openxmlformats.org/officeDocument/2006/math" xmlns:v="urn:schemas-microsoft-com:vml" xmlns:wp14="http://schemas.microsoft.com/office/word/2010/wordprocessingDrawing" xmlns:wp="http://schemas.openxmlformats.org/drawingml/2006/wordprocessingDrawing" xmlns:w10="urn:schemas-microsoft-com:office:word" xmlns:w="http://schemas.openxmlformats.org/wordprocessingml/2006/main" xmlns:w14="http://schemas.microsoft.com/office/word/2010/wordml" xmlns:w15="http://schemas.microsoft.com/office/word/2012/wordml" xmlns:w16se="http://schemas.microsoft.com/office/word/2015/wordml/symex" xmlns:wpg="http://schemas.microsoft.com/office/word/2010/wordprocessingGroup" xmlns:wpi="http://schemas.microsoft.com/office/word/2010/wordprocessingInk" xmlns:wne="http://schemas.microsoft.com/office/word/2006/wordml" xmlns:wps="http://schemas.microsoft.com/office/word/2010/wordprocessingShape" mc:Ignorable="w14 w15 w16se wp14">
   <w:tbl>
     <w:tblPr>
       <w:tblW w:w="9637" w:type="dxa"/>
@@ -8841,7 +8513,7 @@
               <w:noProof/>
               <w:sz w:val="20"/>
             </w:rPr>
-            <w:t>1</w:t>
+            <w:t>2</w:t>
           </w:r>
           <w:r>
             <w:rPr>
@@ -8878,7 +8550,7 @@
               <w:noProof/>
               <w:sz w:val="20"/>
             </w:rPr>
-            <w:t>16</w:t>
+            <w:t>13</w:t>
           </w:r>
           <w:r>
             <w:rPr>
@@ -8899,7 +8571,7 @@
 </file>
 
 <file path=word/footer2.xml><?xml version="1.0" encoding="utf-8"?>
-<w:ftr xmlns:wpc="http://schemas.microsoft.com/office/word/2010/wordprocessingCanvas" xmlns:mo="http://schemas.microsoft.com/office/mac/office/2008/main" xmlns:mc="http://schemas.openxmlformats.org/markup-compatibility/2006" xmlns:mv="urn:schemas-microsoft-com:mac:vml" xmlns:o="urn:schemas-microsoft-com:office:office" xmlns:r="http://schemas.openxmlformats.org/officeDocument/2006/relationships" xmlns:m="http://schemas.openxmlformats.org/officeDocument/2006/math" xmlns:v="urn:schemas-microsoft-com:vml" xmlns:wp14="http://schemas.microsoft.com/office/word/2010/wordprocessingDrawing" xmlns:wp="http://schemas.openxmlformats.org/drawingml/2006/wordprocessingDrawing" xmlns:w10="urn:schemas-microsoft-com:office:word" xmlns:w="http://schemas.openxmlformats.org/wordprocessingml/2006/main" xmlns:w14="http://schemas.microsoft.com/office/word/2010/wordml" xmlns:w15="http://schemas.microsoft.com/office/word/2012/wordml" xmlns:wpg="http://schemas.microsoft.com/office/word/2010/wordprocessingGroup" xmlns:wpi="http://schemas.microsoft.com/office/word/2010/wordprocessingInk" xmlns:wne="http://schemas.microsoft.com/office/word/2006/wordml" xmlns:wps="http://schemas.microsoft.com/office/word/2010/wordprocessingShape" mc:Ignorable="w14 w15 wp14">
+<w:ftr xmlns:wpc="http://schemas.microsoft.com/office/word/2010/wordprocessingCanvas" xmlns:cx="http://schemas.microsoft.com/office/drawing/2014/chartex" xmlns:cx1="http://schemas.microsoft.com/office/drawing/2015/9/8/chartex" xmlns:cx2="http://schemas.microsoft.com/office/drawing/2015/10/21/chartex" xmlns:cx3="http://schemas.microsoft.com/office/drawing/2016/5/9/chartex" xmlns:cx4="http://schemas.microsoft.com/office/drawing/2016/5/10/chartex" xmlns:cx5="http://schemas.microsoft.com/office/drawing/2016/5/11/chartex" xmlns:mc="http://schemas.openxmlformats.org/markup-compatibility/2006" xmlns:o="urn:schemas-microsoft-com:office:office" xmlns:r="http://schemas.openxmlformats.org/officeDocument/2006/relationships" xmlns:m="http://schemas.openxmlformats.org/officeDocument/2006/math" xmlns:v="urn:schemas-microsoft-com:vml" xmlns:wp14="http://schemas.microsoft.com/office/word/2010/wordprocessingDrawing" xmlns:wp="http://schemas.openxmlformats.org/drawingml/2006/wordprocessingDrawing" xmlns:w10="urn:schemas-microsoft-com:office:word" xmlns:w="http://schemas.openxmlformats.org/wordprocessingml/2006/main" xmlns:w14="http://schemas.microsoft.com/office/word/2010/wordml" xmlns:w15="http://schemas.microsoft.com/office/word/2012/wordml" xmlns:w16se="http://schemas.microsoft.com/office/word/2015/wordml/symex" xmlns:wpg="http://schemas.microsoft.com/office/word/2010/wordprocessingGroup" xmlns:wpi="http://schemas.microsoft.com/office/word/2010/wordprocessingInk" xmlns:wne="http://schemas.microsoft.com/office/word/2006/wordml" xmlns:wps="http://schemas.microsoft.com/office/word/2010/wordprocessingShape" mc:Ignorable="w14 w15 w16se wp14">
   <w:tbl>
     <w:tblPr>
       <w:tblW w:w="0" w:type="auto"/>
@@ -9006,7 +8678,7 @@
               <w:noProof/>
               <w:sz w:val="20"/>
             </w:rPr>
-            <w:t>8</w:t>
+            <w:t>11</w:t>
           </w:r>
           <w:r>
             <w:rPr>
@@ -9043,7 +8715,7 @@
               <w:noProof/>
               <w:sz w:val="20"/>
             </w:rPr>
-            <w:t>15</w:t>
+            <w:t>13</w:t>
           </w:r>
           <w:r>
             <w:rPr>
@@ -9066,7 +8738,7 @@
 </file>
 
 <file path=word/footnotes.xml><?xml version="1.0" encoding="utf-8"?>
-<w:footnotes xmlns:wpc="http://schemas.microsoft.com/office/word/2010/wordprocessingCanvas" xmlns:mo="http://schemas.microsoft.com/office/mac/office/2008/main" xmlns:mc="http://schemas.openxmlformats.org/markup-compatibility/2006" xmlns:mv="urn:schemas-microsoft-com:mac:vml" xmlns:o="urn:schemas-microsoft-com:office:office" xmlns:r="http://schemas.openxmlformats.org/officeDocument/2006/relationships" xmlns:m="http://schemas.openxmlformats.org/officeDocument/2006/math" xmlns:v="urn:schemas-microsoft-com:vml" xmlns:wp14="http://schemas.microsoft.com/office/word/2010/wordprocessingDrawing" xmlns:wp="http://schemas.openxmlformats.org/drawingml/2006/wordprocessingDrawing" xmlns:w10="urn:schemas-microsoft-com:office:word" xmlns:w="http://schemas.openxmlformats.org/wordprocessingml/2006/main" xmlns:w14="http://schemas.microsoft.com/office/word/2010/wordml" xmlns:w15="http://schemas.microsoft.com/office/word/2012/wordml" xmlns:wpg="http://schemas.microsoft.com/office/word/2010/wordprocessingGroup" xmlns:wpi="http://schemas.microsoft.com/office/word/2010/wordprocessingInk" xmlns:wne="http://schemas.microsoft.com/office/word/2006/wordml" xmlns:wps="http://schemas.microsoft.com/office/word/2010/wordprocessingShape" mc:Ignorable="w14 w15 wp14">
+<w:footnotes xmlns:wpc="http://schemas.microsoft.com/office/word/2010/wordprocessingCanvas" xmlns:cx="http://schemas.microsoft.com/office/drawing/2014/chartex" xmlns:cx1="http://schemas.microsoft.com/office/drawing/2015/9/8/chartex" xmlns:cx2="http://schemas.microsoft.com/office/drawing/2015/10/21/chartex" xmlns:cx3="http://schemas.microsoft.com/office/drawing/2016/5/9/chartex" xmlns:cx4="http://schemas.microsoft.com/office/drawing/2016/5/10/chartex" xmlns:cx5="http://schemas.microsoft.com/office/drawing/2016/5/11/chartex" xmlns:mc="http://schemas.openxmlformats.org/markup-compatibility/2006" xmlns:o="urn:schemas-microsoft-com:office:office" xmlns:r="http://schemas.openxmlformats.org/officeDocument/2006/relationships" xmlns:m="http://schemas.openxmlformats.org/officeDocument/2006/math" xmlns:v="urn:schemas-microsoft-com:vml" xmlns:wp14="http://schemas.microsoft.com/office/word/2010/wordprocessingDrawing" xmlns:wp="http://schemas.openxmlformats.org/drawingml/2006/wordprocessingDrawing" xmlns:w10="urn:schemas-microsoft-com:office:word" xmlns:w="http://schemas.openxmlformats.org/wordprocessingml/2006/main" xmlns:w14="http://schemas.microsoft.com/office/word/2010/wordml" xmlns:w15="http://schemas.microsoft.com/office/word/2012/wordml" xmlns:w16se="http://schemas.microsoft.com/office/word/2015/wordml/symex" xmlns:wpg="http://schemas.microsoft.com/office/word/2010/wordprocessingGroup" xmlns:wpi="http://schemas.microsoft.com/office/word/2010/wordprocessingInk" xmlns:wne="http://schemas.microsoft.com/office/word/2006/wordml" xmlns:wps="http://schemas.microsoft.com/office/word/2010/wordprocessingShape" mc:Ignorable="w14 w15 w16se wp14">
   <w:footnote w:type="separator" w:id="-1">
     <w:p>
       <w:r>
@@ -9085,7 +8757,7 @@
 </file>
 
 <file path=word/header1.xml><?xml version="1.0" encoding="utf-8"?>
-<w:hdr xmlns:wpc="http://schemas.microsoft.com/office/word/2010/wordprocessingCanvas" xmlns:mo="http://schemas.microsoft.com/office/mac/office/2008/main" xmlns:mc="http://schemas.openxmlformats.org/markup-compatibility/2006" xmlns:mv="urn:schemas-microsoft-com:mac:vml" xmlns:o="urn:schemas-microsoft-com:office:office" xmlns:r="http://schemas.openxmlformats.org/officeDocument/2006/relationships" xmlns:m="http://schemas.openxmlformats.org/officeDocument/2006/math" xmlns:v="urn:schemas-microsoft-com:vml" xmlns:wp14="http://schemas.microsoft.com/office/word/2010/wordprocessingDrawing" xmlns:wp="http://schemas.openxmlformats.org/drawingml/2006/wordprocessingDrawing" xmlns:w10="urn:schemas-microsoft-com:office:word" xmlns:w="http://schemas.openxmlformats.org/wordprocessingml/2006/main" xmlns:w14="http://schemas.microsoft.com/office/word/2010/wordml" xmlns:w15="http://schemas.microsoft.com/office/word/2012/wordml" xmlns:wpg="http://schemas.microsoft.com/office/word/2010/wordprocessingGroup" xmlns:wpi="http://schemas.microsoft.com/office/word/2010/wordprocessingInk" xmlns:wne="http://schemas.microsoft.com/office/word/2006/wordml" xmlns:wps="http://schemas.microsoft.com/office/word/2010/wordprocessingShape" mc:Ignorable="w14 w15 wp14">
+<w:hdr xmlns:wpc="http://schemas.microsoft.com/office/word/2010/wordprocessingCanvas" xmlns:cx="http://schemas.microsoft.com/office/drawing/2014/chartex" xmlns:cx1="http://schemas.microsoft.com/office/drawing/2015/9/8/chartex" xmlns:cx2="http://schemas.microsoft.com/office/drawing/2015/10/21/chartex" xmlns:cx3="http://schemas.microsoft.com/office/drawing/2016/5/9/chartex" xmlns:cx4="http://schemas.microsoft.com/office/drawing/2016/5/10/chartex" xmlns:cx5="http://schemas.microsoft.com/office/drawing/2016/5/11/chartex" xmlns:mc="http://schemas.openxmlformats.org/markup-compatibility/2006" xmlns:o="urn:schemas-microsoft-com:office:office" xmlns:r="http://schemas.openxmlformats.org/officeDocument/2006/relationships" xmlns:m="http://schemas.openxmlformats.org/officeDocument/2006/math" xmlns:v="urn:schemas-microsoft-com:vml" xmlns:wp14="http://schemas.microsoft.com/office/word/2010/wordprocessingDrawing" xmlns:wp="http://schemas.openxmlformats.org/drawingml/2006/wordprocessingDrawing" xmlns:w10="urn:schemas-microsoft-com:office:word" xmlns:w="http://schemas.openxmlformats.org/wordprocessingml/2006/main" xmlns:w14="http://schemas.microsoft.com/office/word/2010/wordml" xmlns:w15="http://schemas.microsoft.com/office/word/2012/wordml" xmlns:w16se="http://schemas.microsoft.com/office/word/2015/wordml/symex" xmlns:wpg="http://schemas.microsoft.com/office/word/2010/wordprocessingGroup" xmlns:wpi="http://schemas.microsoft.com/office/word/2010/wordprocessingInk" xmlns:wne="http://schemas.microsoft.com/office/word/2006/wordml" xmlns:wps="http://schemas.microsoft.com/office/word/2010/wordprocessingShape" mc:Ignorable="w14 w15 w16se wp14">
   <w:tbl>
     <w:tblPr>
       <w:tblW w:w="0" w:type="auto"/>
@@ -9160,7 +8832,7 @@
               <w:b w:val="0"/>
               <w:sz w:val="20"/>
             </w:rPr>
-            <w:t>Versione: 1.1</w:t>
+            <w:t>Versione: 2.0</w:t>
           </w:r>
         </w:p>
       </w:tc>
@@ -9237,164 +8909,7 @@
 </file>
 
 <file path=word/header2.xml><?xml version="1.0" encoding="utf-8"?>
-<w:hdr xmlns:wpc="http://schemas.microsoft.com/office/word/2010/wordprocessingCanvas" xmlns:mo="http://schemas.microsoft.com/office/mac/office/2008/main" xmlns:mc="http://schemas.openxmlformats.org/markup-compatibility/2006" xmlns:mv="urn:schemas-microsoft-com:mac:vml" xmlns:o="urn:schemas-microsoft-com:office:office" xmlns:r="http://schemas.openxmlformats.org/officeDocument/2006/relationships" xmlns:m="http://schemas.openxmlformats.org/officeDocument/2006/math" xmlns:v="urn:schemas-microsoft-com:vml" xmlns:wp14="http://schemas.microsoft.com/office/word/2010/wordprocessingDrawing" xmlns:wp="http://schemas.openxmlformats.org/drawingml/2006/wordprocessingDrawing" xmlns:w10="urn:schemas-microsoft-com:office:word" xmlns:w="http://schemas.openxmlformats.org/wordprocessingml/2006/main" xmlns:w14="http://schemas.microsoft.com/office/word/2010/wordml" xmlns:w15="http://schemas.microsoft.com/office/word/2012/wordml" xmlns:wpg="http://schemas.microsoft.com/office/word/2010/wordprocessingGroup" xmlns:wpi="http://schemas.microsoft.com/office/word/2010/wordprocessingInk" xmlns:wne="http://schemas.microsoft.com/office/word/2006/wordml" xmlns:wps="http://schemas.microsoft.com/office/word/2010/wordprocessingShape" mc:Ignorable="w14 w15 wp14">
-  <w:tbl>
-    <w:tblPr>
-      <w:tblW w:w="0" w:type="auto"/>
-      <w:tblInd w:w="55" w:type="dxa"/>
-      <w:tblLayout w:type="fixed"/>
-      <w:tblCellMar>
-        <w:top w:w="55" w:type="dxa"/>
-        <w:left w:w="55" w:type="dxa"/>
-        <w:bottom w:w="55" w:type="dxa"/>
-        <w:right w:w="55" w:type="dxa"/>
-      </w:tblCellMar>
-      <w:tblLook w:val="04A0" w:firstRow="1" w:lastRow="0" w:firstColumn="1" w:lastColumn="0" w:noHBand="0" w:noVBand="1"/>
-    </w:tblPr>
-    <w:tblGrid>
-      <w:gridCol w:w="9637"/>
-    </w:tblGrid>
-    <w:tr>
-      <w:trPr>
-        <w:trHeight w:val="480"/>
-      </w:trPr>
-      <w:tc>
-        <w:tcPr>
-          <w:tcW w:w="9637" w:type="dxa"/>
-          <w:tcBorders>
-            <w:top w:val="single" w:sz="2" w:space="0" w:color="000000"/>
-            <w:left w:val="single" w:sz="2" w:space="0" w:color="000000"/>
-            <w:bottom w:val="single" w:sz="2" w:space="0" w:color="000000"/>
-            <w:right w:val="single" w:sz="2" w:space="0" w:color="000000"/>
-          </w:tcBorders>
-        </w:tcPr>
-        <w:p>
-          <w:pPr>
-            <w:rPr>
-              <w:rFonts w:ascii="Arial" w:hAnsi="Arial"/>
-              <w:b/>
-              <w:sz w:val="40"/>
-            </w:rPr>
-          </w:pPr>
-          <w:r>
-            <w:rPr>
-              <w:noProof/>
-              <w:lang w:eastAsia="it-IT"/>
-            </w:rPr>
-            <w:drawing>
-              <wp:anchor distT="0" distB="0" distL="114300" distR="114300" simplePos="0" relativeHeight="251659264" behindDoc="0" locked="0" layoutInCell="1" allowOverlap="1" wp14:anchorId="0AE597F2" wp14:editId="2502D038">
-                <wp:simplePos x="0" y="0"/>
-                <wp:positionH relativeFrom="column">
-                  <wp:posOffset>467432</wp:posOffset>
-                </wp:positionH>
-                <wp:positionV relativeFrom="paragraph">
-                  <wp:posOffset>12329</wp:posOffset>
-                </wp:positionV>
-                <wp:extent cx="1026160" cy="1026160"/>
-                <wp:effectExtent l="0" t="0" r="2540" b="2540"/>
-                <wp:wrapThrough wrapText="bothSides">
-                  <wp:wrapPolygon edited="0">
-                    <wp:start x="0" y="0"/>
-                    <wp:lineTo x="0" y="21252"/>
-                    <wp:lineTo x="21252" y="21252"/>
-                    <wp:lineTo x="21252" y="0"/>
-                    <wp:lineTo x="0" y="0"/>
-                  </wp:wrapPolygon>
-                </wp:wrapThrough>
-                <wp:docPr id="33" name="Immagine 33"/>
-                <wp:cNvGraphicFramePr>
-                  <a:graphicFrameLocks xmlns:a="http://schemas.openxmlformats.org/drawingml/2006/main" noChangeAspect="1"/>
-                </wp:cNvGraphicFramePr>
-                <a:graphic xmlns:a="http://schemas.openxmlformats.org/drawingml/2006/main">
-                  <a:graphicData uri="http://schemas.openxmlformats.org/drawingml/2006/picture">
-                    <pic:pic xmlns:pic="http://schemas.openxmlformats.org/drawingml/2006/picture">
-                      <pic:nvPicPr>
-                        <pic:cNvPr id="0" name="Picture 1"/>
-                        <pic:cNvPicPr>
-                          <a:picLocks noChangeAspect="1" noChangeArrowheads="1"/>
-                        </pic:cNvPicPr>
-                      </pic:nvPicPr>
-                      <pic:blipFill>
-                        <a:blip r:embed="rId1">
-                          <a:extLst>
-                            <a:ext uri="{28A0092B-C50C-407E-A947-70E740481C1C}">
-                              <a14:useLocalDpi xmlns:a14="http://schemas.microsoft.com/office/drawing/2010/main" val="0"/>
-                            </a:ext>
-                          </a:extLst>
-                        </a:blip>
-                        <a:srcRect/>
-                        <a:stretch>
-                          <a:fillRect/>
-                        </a:stretch>
-                      </pic:blipFill>
-                      <pic:spPr bwMode="auto">
-                        <a:xfrm>
-                          <a:off x="0" y="0"/>
-                          <a:ext cx="1026160" cy="1026160"/>
-                        </a:xfrm>
-                        <a:prstGeom prst="rect">
-                          <a:avLst/>
-                        </a:prstGeom>
-                        <a:noFill/>
-                      </pic:spPr>
-                    </pic:pic>
-                  </a:graphicData>
-                </a:graphic>
-                <wp14:sizeRelH relativeFrom="margin">
-                  <wp14:pctWidth>0</wp14:pctWidth>
-                </wp14:sizeRelH>
-                <wp14:sizeRelV relativeFrom="margin">
-                  <wp14:pctHeight>0</wp14:pctHeight>
-                </wp14:sizeRelV>
-              </wp:anchor>
-            </w:drawing>
-          </w:r>
-        </w:p>
-        <w:p>
-          <w:pPr>
-            <w:jc w:val="right"/>
-            <w:rPr>
-              <w:rFonts w:ascii="Arial" w:hAnsi="Arial"/>
-              <w:b/>
-            </w:rPr>
-          </w:pPr>
-          <w:r>
-            <w:rPr>
-              <w:rFonts w:ascii="Arial" w:hAnsi="Arial"/>
-              <w:b/>
-              <w:sz w:val="40"/>
-            </w:rPr>
-            <w:t>Università degli Studi di Salerno</w:t>
-          </w:r>
-          <w:r>
-            <w:rPr>
-              <w:rFonts w:ascii="Arial" w:hAnsi="Arial"/>
-              <w:b/>
-              <w:sz w:val="40"/>
-            </w:rPr>
-            <w:br/>
-          </w:r>
-          <w:r>
-            <w:rPr>
-              <w:rFonts w:ascii="Arial" w:hAnsi="Arial"/>
-              <w:b/>
-            </w:rPr>
-            <w:t>Corso di Ingegneria del Software</w:t>
-          </w:r>
-        </w:p>
-        <w:p>
-          <w:pPr>
-            <w:jc w:val="right"/>
-            <w:rPr>
-              <w:rFonts w:ascii="Arial" w:hAnsi="Arial"/>
-              <w:b/>
-              <w:sz w:val="40"/>
-            </w:rPr>
-          </w:pPr>
-        </w:p>
-      </w:tc>
-    </w:tr>
-  </w:tbl>
+<w:hdr xmlns:wpc="http://schemas.microsoft.com/office/word/2010/wordprocessingCanvas" xmlns:cx="http://schemas.microsoft.com/office/drawing/2014/chartex" xmlns:cx1="http://schemas.microsoft.com/office/drawing/2015/9/8/chartex" xmlns:cx2="http://schemas.microsoft.com/office/drawing/2015/10/21/chartex" xmlns:cx3="http://schemas.microsoft.com/office/drawing/2016/5/9/chartex" xmlns:cx4="http://schemas.microsoft.com/office/drawing/2016/5/10/chartex" xmlns:cx5="http://schemas.microsoft.com/office/drawing/2016/5/11/chartex" xmlns:mc="http://schemas.openxmlformats.org/markup-compatibility/2006" xmlns:o="urn:schemas-microsoft-com:office:office" xmlns:r="http://schemas.openxmlformats.org/officeDocument/2006/relationships" xmlns:m="http://schemas.openxmlformats.org/officeDocument/2006/math" xmlns:v="urn:schemas-microsoft-com:vml" xmlns:wp14="http://schemas.microsoft.com/office/word/2010/wordprocessingDrawing" xmlns:wp="http://schemas.openxmlformats.org/drawingml/2006/wordprocessingDrawing" xmlns:w10="urn:schemas-microsoft-com:office:word" xmlns:w="http://schemas.openxmlformats.org/wordprocessingml/2006/main" xmlns:w14="http://schemas.microsoft.com/office/word/2010/wordml" xmlns:w15="http://schemas.microsoft.com/office/word/2012/wordml" xmlns:w16se="http://schemas.microsoft.com/office/word/2015/wordml/symex" xmlns:wpg="http://schemas.microsoft.com/office/word/2010/wordprocessingGroup" xmlns:wpi="http://schemas.microsoft.com/office/word/2010/wordprocessingInk" xmlns:wne="http://schemas.microsoft.com/office/word/2006/wordml" xmlns:wps="http://schemas.microsoft.com/office/word/2010/wordprocessingShape" mc:Ignorable="w14 w15 w16se wp14">
   <w:p>
     <w:pPr>
       <w:pStyle w:val="Intestazione"/>
@@ -9406,8 +8921,8 @@
 </file>
 
 <file path=word/numbering.xml><?xml version="1.0" encoding="utf-8"?>
-<w:numbering xmlns:wpc="http://schemas.microsoft.com/office/word/2010/wordprocessingCanvas" xmlns:mo="http://schemas.microsoft.com/office/mac/office/2008/main" xmlns:mc="http://schemas.openxmlformats.org/markup-compatibility/2006" xmlns:mv="urn:schemas-microsoft-com:mac:vml" xmlns:o="urn:schemas-microsoft-com:office:office" xmlns:r="http://schemas.openxmlformats.org/officeDocument/2006/relationships" xmlns:m="http://schemas.openxmlformats.org/officeDocument/2006/math" xmlns:v="urn:schemas-microsoft-com:vml" xmlns:wp14="http://schemas.microsoft.com/office/word/2010/wordprocessingDrawing" xmlns:wp="http://schemas.openxmlformats.org/drawingml/2006/wordprocessingDrawing" xmlns:w10="urn:schemas-microsoft-com:office:word" xmlns:w="http://schemas.openxmlformats.org/wordprocessingml/2006/main" xmlns:w14="http://schemas.microsoft.com/office/word/2010/wordml" xmlns:w15="http://schemas.microsoft.com/office/word/2012/wordml" xmlns:wpg="http://schemas.microsoft.com/office/word/2010/wordprocessingGroup" xmlns:wpi="http://schemas.microsoft.com/office/word/2010/wordprocessingInk" xmlns:wne="http://schemas.microsoft.com/office/word/2006/wordml" xmlns:wps="http://schemas.microsoft.com/office/word/2010/wordprocessingShape" mc:Ignorable="w14 w15 wp14">
-  <w:abstractNum w:abstractNumId="0">
+<w:numbering xmlns:wpc="http://schemas.microsoft.com/office/word/2010/wordprocessingCanvas" xmlns:cx="http://schemas.microsoft.com/office/drawing/2014/chartex" xmlns:cx1="http://schemas.microsoft.com/office/drawing/2015/9/8/chartex" xmlns:cx2="http://schemas.microsoft.com/office/drawing/2015/10/21/chartex" xmlns:cx3="http://schemas.microsoft.com/office/drawing/2016/5/9/chartex" xmlns:cx4="http://schemas.microsoft.com/office/drawing/2016/5/10/chartex" xmlns:cx5="http://schemas.microsoft.com/office/drawing/2016/5/11/chartex" xmlns:mc="http://schemas.openxmlformats.org/markup-compatibility/2006" xmlns:o="urn:schemas-microsoft-com:office:office" xmlns:r="http://schemas.openxmlformats.org/officeDocument/2006/relationships" xmlns:m="http://schemas.openxmlformats.org/officeDocument/2006/math" xmlns:v="urn:schemas-microsoft-com:vml" xmlns:wp14="http://schemas.microsoft.com/office/word/2010/wordprocessingDrawing" xmlns:wp="http://schemas.openxmlformats.org/drawingml/2006/wordprocessingDrawing" xmlns:w10="urn:schemas-microsoft-com:office:word" xmlns:w="http://schemas.openxmlformats.org/wordprocessingml/2006/main" xmlns:w14="http://schemas.microsoft.com/office/word/2010/wordml" xmlns:w15="http://schemas.microsoft.com/office/word/2012/wordml" xmlns:w16se="http://schemas.microsoft.com/office/word/2015/wordml/symex" xmlns:wpg="http://schemas.microsoft.com/office/word/2010/wordprocessingGroup" xmlns:wpi="http://schemas.microsoft.com/office/word/2010/wordprocessingInk" xmlns:wne="http://schemas.microsoft.com/office/word/2006/wordml" xmlns:wps="http://schemas.microsoft.com/office/word/2010/wordprocessingShape" mc:Ignorable="w14 w15 w16se wp14">
+  <w:abstractNum w:abstractNumId="0" w15:restartNumberingAfterBreak="0">
     <w:nsid w:val="17461BDD"/>
     <w:multiLevelType w:val="hybridMultilevel"/>
     <w:tmpl w:val="4D4E2532"/>
@@ -9520,7 +9035,7 @@
       </w:rPr>
     </w:lvl>
   </w:abstractNum>
-  <w:abstractNum w:abstractNumId="1">
+  <w:abstractNum w:abstractNumId="1" w15:restartNumberingAfterBreak="0">
     <w:nsid w:val="1DCC418F"/>
     <w:multiLevelType w:val="hybridMultilevel"/>
     <w:tmpl w:val="0358C262"/>
@@ -9609,7 +9124,7 @@
       </w:pPr>
     </w:lvl>
   </w:abstractNum>
-  <w:abstractNum w:abstractNumId="2">
+  <w:abstractNum w:abstractNumId="2" w15:restartNumberingAfterBreak="0">
     <w:nsid w:val="1F4B4126"/>
     <w:multiLevelType w:val="multilevel"/>
     <w:tmpl w:val="9912B7A2"/>
@@ -9731,7 +9246,7 @@
       </w:rPr>
     </w:lvl>
   </w:abstractNum>
-  <w:abstractNum w:abstractNumId="3">
+  <w:abstractNum w:abstractNumId="3" w15:restartNumberingAfterBreak="0">
     <w:nsid w:val="22F00A8B"/>
     <w:multiLevelType w:val="hybridMultilevel"/>
     <w:tmpl w:val="571AF3A0"/>
@@ -9844,7 +9359,7 @@
       </w:rPr>
     </w:lvl>
   </w:abstractNum>
-  <w:abstractNum w:abstractNumId="4">
+  <w:abstractNum w:abstractNumId="4" w15:restartNumberingAfterBreak="0">
     <w:nsid w:val="26110675"/>
     <w:multiLevelType w:val="hybridMultilevel"/>
     <w:tmpl w:val="562A07B4"/>
@@ -9957,7 +9472,7 @@
       </w:rPr>
     </w:lvl>
   </w:abstractNum>
-  <w:abstractNum w:abstractNumId="5">
+  <w:abstractNum w:abstractNumId="5" w15:restartNumberingAfterBreak="0">
     <w:nsid w:val="2C80788A"/>
     <w:multiLevelType w:val="hybridMultilevel"/>
     <w:tmpl w:val="7470540C"/>
@@ -10046,7 +9561,7 @@
       </w:pPr>
     </w:lvl>
   </w:abstractNum>
-  <w:abstractNum w:abstractNumId="6">
+  <w:abstractNum w:abstractNumId="6" w15:restartNumberingAfterBreak="0">
     <w:nsid w:val="32C86003"/>
     <w:multiLevelType w:val="hybridMultilevel"/>
     <w:tmpl w:val="3BFC7BBC"/>
@@ -10159,7 +9674,7 @@
       </w:rPr>
     </w:lvl>
   </w:abstractNum>
-  <w:abstractNum w:abstractNumId="7">
+  <w:abstractNum w:abstractNumId="7" w15:restartNumberingAfterBreak="0">
     <w:nsid w:val="50F1729E"/>
     <w:multiLevelType w:val="hybridMultilevel"/>
     <w:tmpl w:val="932440C2"/>
@@ -10248,7 +9763,7 @@
       </w:pPr>
     </w:lvl>
   </w:abstractNum>
-  <w:abstractNum w:abstractNumId="8">
+  <w:abstractNum w:abstractNumId="8" w15:restartNumberingAfterBreak="0">
     <w:nsid w:val="6F3C2E75"/>
     <w:multiLevelType w:val="hybridMultilevel"/>
     <w:tmpl w:val="432C4206"/>
@@ -10338,7 +9853,7 @@
       </w:pPr>
     </w:lvl>
   </w:abstractNum>
-  <w:abstractNum w:abstractNumId="9">
+  <w:abstractNum w:abstractNumId="9" w15:restartNumberingAfterBreak="0">
     <w:nsid w:val="77CB73E1"/>
     <w:multiLevelType w:val="hybridMultilevel"/>
     <w:tmpl w:val="2E7A7EE6"/>
@@ -10427,10 +9942,10 @@
       </w:pPr>
     </w:lvl>
   </w:abstractNum>
-  <w:abstractNum w:abstractNumId="10">
+  <w:abstractNum w:abstractNumId="10" w15:restartNumberingAfterBreak="0">
     <w:nsid w:val="7E9904DE"/>
     <w:multiLevelType w:val="multilevel"/>
-    <w:tmpl w:val="EC8A1812"/>
+    <w:tmpl w:val="12722686"/>
     <w:lvl w:ilvl="0">
       <w:start w:val="1"/>
       <w:numFmt w:val="decimal"/>
@@ -10453,7 +9968,7 @@
       </w:pPr>
       <w:rPr>
         <w:rFonts w:hint="default"/>
-        <w:color w:val="FF0000"/>
+        <w:color w:val="auto"/>
       </w:rPr>
     </w:lvl>
     <w:lvl w:ilvl="2">
@@ -10578,7 +10093,7 @@
 </file>
 
 <file path=word/styles.xml><?xml version="1.0" encoding="utf-8"?>
-<w:styles xmlns:mc="http://schemas.openxmlformats.org/markup-compatibility/2006" xmlns:r="http://schemas.openxmlformats.org/officeDocument/2006/relationships" xmlns:w="http://schemas.openxmlformats.org/wordprocessingml/2006/main" xmlns:w14="http://schemas.microsoft.com/office/word/2010/wordml" xmlns:w15="http://schemas.microsoft.com/office/word/2012/wordml" mc:Ignorable="w14 w15">
+<w:styles xmlns:mc="http://schemas.openxmlformats.org/markup-compatibility/2006" xmlns:r="http://schemas.openxmlformats.org/officeDocument/2006/relationships" xmlns:w="http://schemas.openxmlformats.org/wordprocessingml/2006/main" xmlns:w14="http://schemas.microsoft.com/office/word/2010/wordml" xmlns:w15="http://schemas.microsoft.com/office/word/2012/wordml" xmlns:w16se="http://schemas.microsoft.com/office/word/2015/wordml/symex" mc:Ignorable="w14 w15 w16se">
   <w:docDefaults>
     <w:rPrDefault>
       <w:rPr>
@@ -10594,7 +10109,7 @@
       </w:pPr>
     </w:pPrDefault>
   </w:docDefaults>
-  <w:latentStyles w:defLockedState="0" w:defUIPriority="99" w:defSemiHidden="0" w:defUnhideWhenUsed="0" w:defQFormat="0" w:count="382">
+  <w:latentStyles w:defLockedState="0" w:defUIPriority="99" w:defSemiHidden="0" w:defUnhideWhenUsed="0" w:defQFormat="0" w:count="374">
     <w:lsdException w:name="Normal" w:uiPriority="0" w:qFormat="1"/>
     <w:lsdException w:name="heading 1" w:uiPriority="9" w:qFormat="1"/>
     <w:lsdException w:name="heading 2" w:semiHidden="1" w:uiPriority="9" w:unhideWhenUsed="1" w:qFormat="1"/>
@@ -11841,7 +11356,7 @@
 </file>
 
 <file path=customXml/itemProps1.xml><?xml version="1.0" encoding="utf-8"?>
-<ds:datastoreItem xmlns:ds="http://schemas.openxmlformats.org/officeDocument/2006/customXml" ds:itemID="{8A64DDC6-8010-F34A-9929-663EB72C506C}">
+<ds:datastoreItem xmlns:ds="http://schemas.openxmlformats.org/officeDocument/2006/customXml" ds:itemID="{0944D9B7-5697-49FF-96BE-5134949639D4}">
   <ds:schemaRefs>
     <ds:schemaRef ds:uri="http://schemas.openxmlformats.org/officeDocument/2006/bibliography"/>
   </ds:schemaRefs>

</xml_diff>